<commit_message>
Updated CreateTour + JobOffers UseCases+Robustness + Sequence
</commit_message>
<xml_diff>
--- a/Phase-4/TempFiles/TextDrafts/Use-cases-v0.3.docx
+++ b/Phase-4/TempFiles/TextDrafts/Use-cases-v0.3.docx
@@ -395,23 +395,13 @@
         </w:rPr>
         <w:t>έτος</w:t>
       </w:r>
-      <w:proofErr w:type="gramStart"/>
-      <w:r>
-        <w:rPr>
-          <w:rFonts w:ascii="Roboto" w:eastAsia="Roboto" w:hAnsi="Roboto" w:cs="Roboto"/>
-          <w:sz w:val="24"/>
-          <w:szCs w:val="24"/>
-        </w:rPr>
-        <w:t xml:space="preserve">   (</w:t>
-      </w:r>
-      <w:proofErr w:type="gramEnd"/>
-      <w:r>
-        <w:rPr>
-          <w:rFonts w:ascii="Roboto" w:eastAsia="Roboto" w:hAnsi="Roboto" w:cs="Roboto"/>
-          <w:sz w:val="24"/>
-          <w:szCs w:val="24"/>
-        </w:rPr>
-        <w:t>editor</w:t>
+      <w:r>
+        <w:rPr>
+          <w:rFonts w:ascii="Roboto" w:eastAsia="Roboto" w:hAnsi="Roboto" w:cs="Roboto"/>
+          <w:sz w:val="24"/>
+          <w:szCs w:val="24"/>
+        </w:rPr>
+        <w:t xml:space="preserve">   (editor</w:t>
       </w:r>
       <w:r>
         <w:rPr>
@@ -532,7 +522,6 @@
         </w:rPr>
         <w:t>έτος</w:t>
       </w:r>
-      <w:proofErr w:type="gramStart"/>
       <w:r>
         <w:t xml:space="preserve">   </w:t>
       </w:r>
@@ -542,16 +531,7 @@
           <w:sz w:val="24"/>
           <w:szCs w:val="24"/>
         </w:rPr>
-        <w:t>(</w:t>
-      </w:r>
-      <w:proofErr w:type="gramEnd"/>
-      <w:r>
-        <w:rPr>
-          <w:rFonts w:ascii="Roboto" w:eastAsia="Roboto" w:hAnsi="Roboto" w:cs="Roboto"/>
-          <w:sz w:val="24"/>
-          <w:szCs w:val="24"/>
-        </w:rPr>
-        <w:t>editor</w:t>
+        <w:t>(editor</w:t>
       </w:r>
       <w:r>
         <w:rPr>
@@ -672,23 +652,13 @@
         </w:rPr>
         <w:t>έτος</w:t>
       </w:r>
-      <w:proofErr w:type="gramStart"/>
-      <w:r>
-        <w:rPr>
-          <w:rFonts w:ascii="Roboto" w:eastAsia="Roboto" w:hAnsi="Roboto" w:cs="Roboto"/>
-          <w:sz w:val="24"/>
-          <w:szCs w:val="24"/>
-        </w:rPr>
-        <w:t xml:space="preserve">   (</w:t>
-      </w:r>
-      <w:proofErr w:type="gramEnd"/>
-      <w:r>
-        <w:rPr>
-          <w:rFonts w:ascii="Roboto" w:eastAsia="Roboto" w:hAnsi="Roboto" w:cs="Roboto"/>
-          <w:sz w:val="24"/>
-          <w:szCs w:val="24"/>
-        </w:rPr>
-        <w:t>editor</w:t>
+      <w:r>
+        <w:rPr>
+          <w:rFonts w:ascii="Roboto" w:eastAsia="Roboto" w:hAnsi="Roboto" w:cs="Roboto"/>
+          <w:sz w:val="24"/>
+          <w:szCs w:val="24"/>
+        </w:rPr>
+        <w:t xml:space="preserve">   (editor</w:t>
       </w:r>
       <w:r>
         <w:rPr>
@@ -1175,7 +1145,7 @@
           <w:szCs w:val="24"/>
           <w:lang w:val="el-GR"/>
         </w:rPr>
-        <w:t>Ο χρήστης μέσα από μία ξεχωριστή καρτέλα μπορεί να επιλέξει από μια λίστα ξεναγήσεων την επιθυμητή ξενάγηση ( είτε φυσική είτε εικονική ), να δει σχετικές πληροφορίες και να συμμετέχει σε αυτή πληρώνοντας το ποσό συμμετοχής.</w:t>
+        <w:t>Ο χρήστης μέσα από μία ξεχωριστή καρτέλα μπορεί να επιλέξει από μια λίστα ξεναγήσεων την επιθυμητή ξενάγηση (είτε φυσική είτε εικονική ), να δει σχετικές πληροφορίες και να συμμετέχει σε αυτή πληρώνοντας το ποσό συμμετοχής.</w:t>
       </w:r>
     </w:p>
     <w:p>
@@ -1419,7 +1389,6 @@
         </w:rPr>
         <w:t xml:space="preserve"> </w:t>
       </w:r>
-      <w:proofErr w:type="spellStart"/>
       <w:r>
         <w:rPr>
           <w:color w:val="000000" w:themeColor="text1"/>
@@ -1429,7 +1398,6 @@
         </w:rPr>
         <w:t>lin</w:t>
       </w:r>
-      <w:proofErr w:type="spellEnd"/>
       <w:r>
         <w:rPr>
           <w:color w:val="000000" w:themeColor="text1"/>
@@ -1813,29 +1781,7 @@
           <w:szCs w:val="24"/>
           <w:lang w:val="el-GR"/>
         </w:rPr>
-        <w:t xml:space="preserve">Το σύστημα αποστέλλει στο χειριστή ένα </w:t>
-      </w:r>
-      <w:proofErr w:type="spellStart"/>
-      <w:r>
-        <w:rPr>
-          <w:rFonts w:ascii="Roboto" w:hAnsi="Roboto" w:cs="Roboto"/>
-          <w:color w:val="000000" w:themeColor="text1"/>
-          <w:sz w:val="24"/>
-          <w:szCs w:val="24"/>
-          <w:lang w:val="el-GR"/>
-        </w:rPr>
-        <w:t>certificate</w:t>
-      </w:r>
-      <w:proofErr w:type="spellEnd"/>
-      <w:r>
-        <w:rPr>
-          <w:rFonts w:ascii="Roboto" w:hAnsi="Roboto" w:cs="Roboto"/>
-          <w:color w:val="000000" w:themeColor="text1"/>
-          <w:sz w:val="24"/>
-          <w:szCs w:val="24"/>
-          <w:lang w:val="el-GR"/>
-        </w:rPr>
-        <w:t xml:space="preserve"> συμμετοχής.</w:t>
+        <w:t>Το σύστημα αποστέλλει στο χειριστή ένα certificate συμμετοχής.</w:t>
       </w:r>
     </w:p>
     <w:p>
@@ -2443,33 +2389,7 @@
           <w:szCs w:val="24"/>
           <w:lang w:val="el-GR"/>
         </w:rPr>
-        <w:t xml:space="preserve"> </w:t>
-      </w:r>
-      <w:proofErr w:type="gramStart"/>
-      <w:r>
-        <w:rPr>
-          <w:rFonts w:ascii="Roboto" w:hAnsi="Roboto" w:cs="Roboto"/>
-          <w:b/>
-          <w:bCs/>
-          <w:color w:val="000000" w:themeColor="text1"/>
-          <w:sz w:val="24"/>
-          <w:szCs w:val="24"/>
-          <w:lang w:val="el-GR"/>
-        </w:rPr>
-        <w:t>( Συμμετοχή</w:t>
-      </w:r>
-      <w:proofErr w:type="gramEnd"/>
-      <w:r>
-        <w:rPr>
-          <w:rFonts w:ascii="Roboto" w:hAnsi="Roboto" w:cs="Roboto"/>
-          <w:b/>
-          <w:bCs/>
-          <w:color w:val="000000" w:themeColor="text1"/>
-          <w:sz w:val="24"/>
-          <w:szCs w:val="24"/>
-          <w:lang w:val="el-GR"/>
-        </w:rPr>
-        <w:t xml:space="preserve"> σε εικονική ξενάγηση ):</w:t>
+        <w:t xml:space="preserve"> ( Συμμετοχή σε εικονική ξενάγηση ):</w:t>
       </w:r>
     </w:p>
     <w:p>
@@ -2556,33 +2476,7 @@
           <w:szCs w:val="24"/>
           <w:lang w:val="el-GR"/>
         </w:rPr>
-        <w:t xml:space="preserve"> </w:t>
-      </w:r>
-      <w:proofErr w:type="gramStart"/>
-      <w:r>
-        <w:rPr>
-          <w:rFonts w:ascii="Roboto" w:hAnsi="Roboto" w:cs="Roboto"/>
-          <w:b/>
-          <w:bCs/>
-          <w:color w:val="000000" w:themeColor="text1"/>
-          <w:sz w:val="24"/>
-          <w:szCs w:val="24"/>
-          <w:lang w:val="el-GR"/>
-        </w:rPr>
-        <w:t>( Εσφαλμένα</w:t>
-      </w:r>
-      <w:proofErr w:type="gramEnd"/>
-      <w:r>
-        <w:rPr>
-          <w:rFonts w:ascii="Roboto" w:hAnsi="Roboto" w:cs="Roboto"/>
-          <w:b/>
-          <w:bCs/>
-          <w:color w:val="000000" w:themeColor="text1"/>
-          <w:sz w:val="24"/>
-          <w:szCs w:val="24"/>
-          <w:lang w:val="el-GR"/>
-        </w:rPr>
-        <w:t xml:space="preserve"> στοιχεία πληρωμής ):</w:t>
+        <w:t xml:space="preserve"> ( Εσφαλμένα στοιχεία πληρωμής ):</w:t>
       </w:r>
     </w:p>
     <w:p>
@@ -2661,31 +2555,17 @@
         </w:rPr>
         <w:t xml:space="preserve">6 </w:t>
       </w:r>
-      <w:proofErr w:type="gramStart"/>
-      <w:r>
-        <w:rPr>
-          <w:rFonts w:ascii="Roboto" w:hAnsi="Roboto" w:cs="Roboto"/>
-          <w:b/>
-          <w:bCs/>
-          <w:color w:val="000000" w:themeColor="text1"/>
-          <w:sz w:val="24"/>
-          <w:szCs w:val="24"/>
-          <w:lang w:val="el-GR"/>
-        </w:rPr>
-        <w:t>( Έκπτωση</w:t>
-      </w:r>
-      <w:proofErr w:type="gramEnd"/>
-      <w:r>
-        <w:rPr>
-          <w:rFonts w:ascii="Roboto" w:hAnsi="Roboto" w:cs="Roboto"/>
-          <w:b/>
-          <w:bCs/>
-          <w:color w:val="000000" w:themeColor="text1"/>
-          <w:sz w:val="24"/>
-          <w:szCs w:val="24"/>
-          <w:lang w:val="el-GR"/>
-        </w:rPr>
-        <w:t xml:space="preserve"> ):</w:t>
+      <w:r>
+        <w:rPr>
+          <w:rFonts w:ascii="Roboto" w:hAnsi="Roboto" w:cs="Roboto"/>
+          <w:b/>
+          <w:bCs/>
+          <w:color w:val="000000" w:themeColor="text1"/>
+          <w:sz w:val="24"/>
+          <w:szCs w:val="24"/>
+          <w:lang w:val="el-GR"/>
+        </w:rPr>
+        <w:t>( Έκπτωση ):</w:t>
       </w:r>
     </w:p>
     <w:p>
@@ -3445,7 +3325,27 @@
           <w:szCs w:val="24"/>
           <w:lang w:val="el-GR"/>
         </w:rPr>
-        <w:t xml:space="preserve">Το σύστημα εμφανίζει την οθόνη ανάρτησης εικόνων. </w:t>
+        <w:t xml:space="preserve">Το σύστημα εμφανίζει την οθόνη ανάρτησης </w:t>
+      </w:r>
+      <w:r>
+        <w:rPr>
+          <w:rFonts w:ascii="Roboto" w:hAnsi="Roboto" w:cs="Roboto"/>
+          <w:color w:val="000000" w:themeColor="text1"/>
+          <w:sz w:val="24"/>
+          <w:szCs w:val="24"/>
+          <w:lang w:val="el-GR"/>
+        </w:rPr>
+        <w:t>αρχείων</w:t>
+      </w:r>
+      <w:r>
+        <w:rPr>
+          <w:rFonts w:ascii="Roboto" w:hAnsi="Roboto" w:cs="Roboto"/>
+          <w:color w:val="000000" w:themeColor="text1"/>
+          <w:sz w:val="24"/>
+          <w:szCs w:val="24"/>
+          <w:lang w:val="el-GR"/>
+        </w:rPr>
+        <w:t xml:space="preserve">. </w:t>
       </w:r>
     </w:p>
     <w:p>
@@ -3479,7 +3379,7 @@
           <w:szCs w:val="24"/>
           <w:lang w:val="el-GR"/>
         </w:rPr>
-        <w:t>εικόνες</w:t>
+        <w:t>αρχεία</w:t>
       </w:r>
       <w:r>
         <w:rPr>
@@ -3805,18 +3705,57 @@
           <w:szCs w:val="24"/>
           <w:lang w:val="el-GR"/>
         </w:rPr>
-        <w:t xml:space="preserve">δημιουργεί νέο αντικείμενο ξενάγησης, αποθηκεύει τα στοιχεία της στη Βάση </w:t>
-      </w:r>
-      <w:r>
-        <w:rPr>
-          <w:rFonts w:ascii="Roboto" w:hAnsi="Roboto" w:cs="Roboto"/>
-          <w:color w:val="000000" w:themeColor="text1"/>
-          <w:sz w:val="24"/>
-          <w:szCs w:val="24"/>
-          <w:lang w:val="el-GR"/>
-        </w:rPr>
-        <w:lastRenderedPageBreak/>
-        <w:t xml:space="preserve">Δεδομένων και </w:t>
+        <w:t xml:space="preserve">δημιουργεί </w:t>
+      </w:r>
+      <w:r>
+        <w:rPr>
+          <w:rFonts w:ascii="Roboto" w:hAnsi="Roboto" w:cs="Roboto"/>
+          <w:color w:val="000000" w:themeColor="text1"/>
+          <w:sz w:val="24"/>
+          <w:szCs w:val="24"/>
+          <w:lang w:val="el-GR"/>
+        </w:rPr>
+        <w:t xml:space="preserve">και </w:t>
+      </w:r>
+      <w:r>
+        <w:rPr>
+          <w:rFonts w:ascii="Roboto" w:hAnsi="Roboto" w:cs="Roboto"/>
+          <w:color w:val="000000" w:themeColor="text1"/>
+          <w:sz w:val="24"/>
+          <w:szCs w:val="24"/>
+          <w:lang w:val="el-GR"/>
+        </w:rPr>
+        <w:t xml:space="preserve">αποθηκεύει </w:t>
+      </w:r>
+      <w:r>
+        <w:rPr>
+          <w:rFonts w:ascii="Roboto" w:hAnsi="Roboto" w:cs="Roboto"/>
+          <w:color w:val="000000" w:themeColor="text1"/>
+          <w:sz w:val="24"/>
+          <w:szCs w:val="24"/>
+          <w:lang w:val="el-GR"/>
+        </w:rPr>
+        <w:t xml:space="preserve">την ξενάγηση </w:t>
+      </w:r>
+      <w:r>
+        <w:rPr>
+          <w:rFonts w:ascii="Roboto" w:hAnsi="Roboto" w:cs="Roboto"/>
+          <w:color w:val="000000" w:themeColor="text1"/>
+          <w:sz w:val="24"/>
+          <w:szCs w:val="24"/>
+          <w:lang w:val="el-GR"/>
+        </w:rPr>
+        <w:t xml:space="preserve">μαζί με τα αρχεία που ανέβασε ο χειριστής </w:t>
+      </w:r>
+      <w:r>
+        <w:rPr>
+          <w:rFonts w:ascii="Roboto" w:hAnsi="Roboto" w:cs="Roboto"/>
+          <w:color w:val="000000" w:themeColor="text1"/>
+          <w:sz w:val="24"/>
+          <w:szCs w:val="24"/>
+          <w:lang w:val="el-GR"/>
+        </w:rPr>
+        <w:t xml:space="preserve">και </w:t>
       </w:r>
       <w:r>
         <w:rPr>
@@ -3876,7 +3815,7 @@
           <w:szCs w:val="24"/>
           <w:lang w:val="el-GR"/>
         </w:rPr>
-        <w:t xml:space="preserve"> της ξενάγησης που μόλις δημιούργησε</w:t>
+        <w:t xml:space="preserve"> της</w:t>
       </w:r>
       <w:r>
         <w:rPr>
@@ -3910,6 +3849,7 @@
           <w:szCs w:val="24"/>
           <w:lang w:val="el-GR"/>
         </w:rPr>
+        <w:lastRenderedPageBreak/>
         <w:t>Ο χειριστής επιλέγει δημοσίευση της ξενάγησης.</w:t>
       </w:r>
     </w:p>
@@ -3944,56 +3884,7 @@
           <w:szCs w:val="24"/>
           <w:lang w:val="el-GR"/>
         </w:rPr>
-        <w:t>(μετατροπή της σε δημόσια</w:t>
-      </w:r>
-      <w:r>
-        <w:rPr>
-          <w:rFonts w:ascii="Roboto" w:hAnsi="Roboto" w:cs="Roboto"/>
-          <w:color w:val="000000" w:themeColor="text1"/>
-          <w:sz w:val="24"/>
-          <w:szCs w:val="24"/>
-          <w:lang w:val="el-GR"/>
-        </w:rPr>
-        <w:t xml:space="preserve">, τόσο στο αντίστοιχο </w:t>
-      </w:r>
-      <w:r>
-        <w:rPr>
-          <w:rFonts w:ascii="Roboto" w:hAnsi="Roboto" w:cs="Roboto"/>
-          <w:color w:val="000000" w:themeColor="text1"/>
-          <w:sz w:val="24"/>
-          <w:szCs w:val="24"/>
-        </w:rPr>
-        <w:t>attribute</w:t>
-      </w:r>
-      <w:r>
-        <w:rPr>
-          <w:rFonts w:ascii="Roboto" w:hAnsi="Roboto" w:cs="Roboto"/>
-          <w:color w:val="000000" w:themeColor="text1"/>
-          <w:sz w:val="24"/>
-          <w:szCs w:val="24"/>
-          <w:lang w:val="el-GR"/>
-        </w:rPr>
-        <w:t xml:space="preserve"> </w:t>
-      </w:r>
-      <w:r>
-        <w:rPr>
-          <w:rFonts w:ascii="Roboto" w:hAnsi="Roboto" w:cs="Roboto"/>
-          <w:color w:val="000000" w:themeColor="text1"/>
-          <w:sz w:val="24"/>
-          <w:szCs w:val="24"/>
-          <w:lang w:val="el-GR"/>
-        </w:rPr>
-        <w:t>του αντικειμένου, όσο και στο αντίστοιχο πεδίο της βάσης</w:t>
-      </w:r>
-      <w:r>
-        <w:rPr>
-          <w:rFonts w:ascii="Roboto" w:hAnsi="Roboto" w:cs="Roboto"/>
-          <w:color w:val="000000" w:themeColor="text1"/>
-          <w:sz w:val="24"/>
-          <w:szCs w:val="24"/>
-          <w:lang w:val="el-GR"/>
-        </w:rPr>
-        <w:t xml:space="preserve">) </w:t>
+        <w:t xml:space="preserve">(μετατροπή της σε δημόσια) </w:t>
       </w:r>
       <w:r>
         <w:rPr>
@@ -4209,7 +4100,27 @@
           <w:szCs w:val="24"/>
           <w:lang w:val="el-GR"/>
         </w:rPr>
-        <w:t xml:space="preserve">εμφανίζει μήνυμα αποτυχίας, με το οποίο </w:t>
+        <w:t xml:space="preserve">εμφανίζει μήνυμα </w:t>
+      </w:r>
+      <w:r>
+        <w:rPr>
+          <w:rFonts w:ascii="Roboto" w:hAnsi="Roboto" w:cs="Roboto"/>
+          <w:color w:val="000000" w:themeColor="text1"/>
+          <w:sz w:val="24"/>
+          <w:szCs w:val="24"/>
+          <w:lang w:val="el-GR"/>
+        </w:rPr>
+        <w:t>για ελλιπή στοιχεία</w:t>
+      </w:r>
+      <w:r>
+        <w:rPr>
+          <w:rFonts w:ascii="Roboto" w:hAnsi="Roboto" w:cs="Roboto"/>
+          <w:color w:val="000000" w:themeColor="text1"/>
+          <w:sz w:val="24"/>
+          <w:szCs w:val="24"/>
+          <w:lang w:val="el-GR"/>
+        </w:rPr>
+        <w:t xml:space="preserve">, με το οποίο </w:t>
       </w:r>
       <w:r>
         <w:rPr>
@@ -4389,7 +4300,7 @@
           <w:szCs w:val="24"/>
           <w:lang w:val="el-GR"/>
         </w:rPr>
-        <w:t xml:space="preserve">.α.2 Το σύστημα ενημερώνει </w:t>
+        <w:t xml:space="preserve">.α.2 Το σύστημα ενημερώνει το χρήστη </w:t>
       </w:r>
       <w:r>
         <w:rPr>
@@ -4409,26 +4320,6 @@
           <w:szCs w:val="24"/>
           <w:lang w:val="el-GR"/>
         </w:rPr>
-        <w:t xml:space="preserve">το χρήστη </w:t>
-      </w:r>
-      <w:r>
-        <w:rPr>
-          <w:rFonts w:ascii="Roboto" w:hAnsi="Roboto" w:cs="Roboto"/>
-          <w:color w:val="000000" w:themeColor="text1"/>
-          <w:sz w:val="24"/>
-          <w:szCs w:val="24"/>
-          <w:lang w:val="el-GR"/>
-        </w:rPr>
-        <w:t xml:space="preserve">με μήνυμα </w:t>
-      </w:r>
-      <w:r>
-        <w:rPr>
-          <w:rFonts w:ascii="Roboto" w:hAnsi="Roboto" w:cs="Roboto"/>
-          <w:color w:val="000000" w:themeColor="text1"/>
-          <w:sz w:val="24"/>
-          <w:szCs w:val="24"/>
-          <w:lang w:val="el-GR"/>
-        </w:rPr>
         <w:t>ότι</w:t>
       </w:r>
       <w:r>
@@ -4874,6 +4765,7 @@
           <w:color w:val="000000" w:themeColor="text1"/>
           <w:sz w:val="24"/>
           <w:szCs w:val="24"/>
+          <w:lang w:val="el-GR"/>
         </w:rPr>
       </w:pPr>
       <w:r>
@@ -4962,27 +4854,7 @@
           <w:szCs w:val="24"/>
           <w:lang w:val="el-GR"/>
         </w:rPr>
-        <w:t xml:space="preserve">Ο χειριστής μέσα από μία ξεχωριστή </w:t>
-      </w:r>
-      <w:proofErr w:type="spellStart"/>
-      <w:r>
-        <w:rPr>
-          <w:rFonts w:ascii="Roboto" w:hAnsi="Roboto" w:cs="Roboto"/>
-          <w:sz w:val="24"/>
-          <w:szCs w:val="24"/>
-          <w:lang w:val="el-GR"/>
-        </w:rPr>
-        <w:t>διεπαφή</w:t>
-      </w:r>
-      <w:proofErr w:type="spellEnd"/>
-      <w:r>
-        <w:rPr>
-          <w:rFonts w:ascii="Roboto" w:hAnsi="Roboto" w:cs="Roboto"/>
-          <w:sz w:val="24"/>
-          <w:szCs w:val="24"/>
-          <w:lang w:val="el-GR"/>
-        </w:rPr>
-        <w:t>, μπορεί να κάνει αίτηση δημιουργίας μίας εικονικής ξενάγησης.</w:t>
+        <w:t>Ο χειριστής μέσα από μία ξεχωριστή διεπαφή, μπορεί να κάνει αίτηση δημιουργίας μίας εικονικής ξενάγησης.</w:t>
       </w:r>
     </w:p>
     <w:p>
@@ -5251,27 +5123,7 @@
           <w:szCs w:val="24"/>
           <w:lang w:val="el-GR"/>
         </w:rPr>
-        <w:t xml:space="preserve">5. Ο χειριστής επιλέγει ένα από διαθέσιμα </w:t>
-      </w:r>
-      <w:proofErr w:type="spellStart"/>
-      <w:r>
-        <w:rPr>
-          <w:rFonts w:ascii="Roboto" w:hAnsi="Roboto" w:cs="Roboto"/>
-          <w:sz w:val="24"/>
-          <w:szCs w:val="24"/>
-          <w:lang w:val="el-GR"/>
-        </w:rPr>
-        <w:t>templates</w:t>
-      </w:r>
-      <w:proofErr w:type="spellEnd"/>
-      <w:r>
-        <w:rPr>
-          <w:rFonts w:ascii="Roboto" w:hAnsi="Roboto" w:cs="Roboto"/>
-          <w:sz w:val="24"/>
-          <w:szCs w:val="24"/>
-          <w:lang w:val="el-GR"/>
-        </w:rPr>
-        <w:t xml:space="preserve"> για την εικονική του ξενάγηση.</w:t>
+        <w:t>5. Ο χειριστής επιλέγει ένα από διαθέσιμα templates για την εικονική του ξενάγηση.</w:t>
       </w:r>
     </w:p>
     <w:p>
@@ -5415,27 +5267,7 @@
           <w:szCs w:val="24"/>
           <w:lang w:val="el-GR"/>
         </w:rPr>
-        <w:t xml:space="preserve">12. Το σύστημα αποθηκεύει την εικονική ξενάγηση και δημιουργεί καινούργιο </w:t>
-      </w:r>
-      <w:proofErr w:type="spellStart"/>
-      <w:r>
-        <w:rPr>
-          <w:rFonts w:ascii="Roboto" w:hAnsi="Roboto" w:cs="Roboto"/>
-          <w:sz w:val="24"/>
-          <w:szCs w:val="24"/>
-          <w:lang w:val="el-GR"/>
-        </w:rPr>
-        <w:t>entry</w:t>
-      </w:r>
-      <w:proofErr w:type="spellEnd"/>
-      <w:r>
-        <w:rPr>
-          <w:rFonts w:ascii="Roboto" w:hAnsi="Roboto" w:cs="Roboto"/>
-          <w:sz w:val="24"/>
-          <w:szCs w:val="24"/>
-          <w:lang w:val="el-GR"/>
-        </w:rPr>
-        <w:t xml:space="preserve"> στην λίστα ξεναγήσεων.</w:t>
+        <w:t>12. Το σύστημα αποθηκεύει την εικονική ξενάγηση και δημιουργεί καινούργιο entry στην λίστα ξεναγήσεων.</w:t>
       </w:r>
     </w:p>
     <w:p>
@@ -6132,27 +5964,7 @@
           <w:szCs w:val="24"/>
           <w:lang w:val="el-GR"/>
         </w:rPr>
-        <w:t xml:space="preserve">(μορφοποίηση κειμένου, φόντο </w:t>
-      </w:r>
-      <w:proofErr w:type="spellStart"/>
-      <w:r>
-        <w:rPr>
-          <w:rFonts w:ascii="Roboto" w:eastAsia="Roboto" w:hAnsi="Roboto" w:cs="Roboto"/>
-          <w:sz w:val="24"/>
-          <w:szCs w:val="24"/>
-          <w:lang w:val="el-GR"/>
-        </w:rPr>
-        <w:t>κ.α</w:t>
-      </w:r>
-      <w:proofErr w:type="spellEnd"/>
-      <w:r>
-        <w:rPr>
-          <w:rFonts w:ascii="Roboto" w:eastAsia="Roboto" w:hAnsi="Roboto" w:cs="Roboto"/>
-          <w:sz w:val="24"/>
-          <w:szCs w:val="24"/>
-          <w:lang w:val="el-GR"/>
-        </w:rPr>
-        <w:t>).</w:t>
+        <w:t>(μορφοποίηση κειμένου, φόντο κ.α).</w:t>
       </w:r>
     </w:p>
     <w:p>
@@ -6696,27 +6508,7 @@
           <w:bCs/>
           <w:lang w:val="el-GR"/>
         </w:rPr>
-        <w:t xml:space="preserve">“Ανέβασμα Εκδηλώσεων / </w:t>
-      </w:r>
-      <w:proofErr w:type="spellStart"/>
-      <w:r>
-        <w:rPr>
-          <w:rFonts w:ascii="Roboto" w:hAnsi="Roboto" w:cs="Roboto"/>
-          <w:b/>
-          <w:bCs/>
-          <w:lang w:val="el-GR"/>
-        </w:rPr>
-        <w:t>Events</w:t>
-      </w:r>
-      <w:proofErr w:type="spellEnd"/>
-      <w:r>
-        <w:rPr>
-          <w:rFonts w:ascii="Roboto" w:hAnsi="Roboto" w:cs="Roboto"/>
-          <w:b/>
-          <w:bCs/>
-          <w:lang w:val="el-GR"/>
-        </w:rPr>
-        <w:t>”</w:t>
+        <w:t>“Ανέβασμα Εκδηλώσεων / Events”</w:t>
       </w:r>
     </w:p>
     <w:p>
@@ -6753,25 +6545,7 @@
           <w:szCs w:val="20"/>
           <w:lang w:val="el-GR"/>
         </w:rPr>
-        <w:t xml:space="preserve">Ο χειριστής μπορεί να ανεβάσει εκδηλώσεις για αξιοθέατα και γεγονότα γενικότερα προσκείμενα με τον πολιτισμικό </w:t>
-      </w:r>
-      <w:proofErr w:type="gramStart"/>
-      <w:r>
-        <w:rPr>
-          <w:rFonts w:ascii="Roboto" w:hAnsi="Roboto"/>
-          <w:szCs w:val="20"/>
-          <w:lang w:val="el-GR"/>
-        </w:rPr>
-        <w:t>χαρακτήρα  της</w:t>
-      </w:r>
-      <w:proofErr w:type="gramEnd"/>
-      <w:r>
-        <w:rPr>
-          <w:rFonts w:ascii="Roboto" w:hAnsi="Roboto"/>
-          <w:szCs w:val="20"/>
-          <w:lang w:val="el-GR"/>
-        </w:rPr>
-        <w:t xml:space="preserve"> περιοχής του.</w:t>
+        <w:t>Ο χειριστής μπορεί να ανεβάσει εκδηλώσεις για αξιοθέατα και γεγονότα γενικότερα προσκείμενα με τον πολιτισμικό χαρακτήρα  της περιοχής του.</w:t>
       </w:r>
     </w:p>
     <w:p>
@@ -6839,23 +6613,7 @@
           <w:rFonts w:ascii="Roboto" w:hAnsi="Roboto" w:cs="Roboto"/>
           <w:lang w:val="el-GR"/>
         </w:rPr>
-        <w:t xml:space="preserve">Αίτημα δημιουργίας καινούργιου </w:t>
-      </w:r>
-      <w:proofErr w:type="spellStart"/>
-      <w:r>
-        <w:rPr>
-          <w:rFonts w:ascii="Roboto" w:hAnsi="Roboto" w:cs="Roboto"/>
-          <w:lang w:val="el-GR"/>
-        </w:rPr>
-        <w:t>Event</w:t>
-      </w:r>
-      <w:proofErr w:type="spellEnd"/>
-      <w:r>
-        <w:rPr>
-          <w:rFonts w:ascii="Roboto" w:hAnsi="Roboto" w:cs="Roboto"/>
-          <w:lang w:val="el-GR"/>
-        </w:rPr>
-        <w:t>.</w:t>
+        <w:t>Αίτημα δημιουργίας καινούργιου Event.</w:t>
       </w:r>
     </w:p>
     <w:p>
@@ -7051,29 +6809,7 @@
           <w:szCs w:val="24"/>
           <w:lang w:val="el-GR"/>
         </w:rPr>
-        <w:t xml:space="preserve">Ο χειριστής δηλώνει πως τελείωσε την ανάπτυξη του καινούργιου </w:t>
-      </w:r>
-      <w:proofErr w:type="spellStart"/>
-      <w:r>
-        <w:rPr>
-          <w:rFonts w:ascii="Roboto" w:hAnsi="Roboto" w:cs="Roboto"/>
-          <w:color w:val="000000" w:themeColor="text1"/>
-          <w:sz w:val="24"/>
-          <w:szCs w:val="24"/>
-          <w:lang w:val="el-GR"/>
-        </w:rPr>
-        <w:t>event</w:t>
-      </w:r>
-      <w:proofErr w:type="spellEnd"/>
-      <w:r>
-        <w:rPr>
-          <w:rFonts w:ascii="Roboto" w:hAnsi="Roboto" w:cs="Roboto"/>
-          <w:color w:val="000000" w:themeColor="text1"/>
-          <w:sz w:val="24"/>
-          <w:szCs w:val="24"/>
-          <w:lang w:val="el-GR"/>
-        </w:rPr>
-        <w:t>.</w:t>
+        <w:t>Ο χειριστής δηλώνει πως τελείωσε την ανάπτυξη του καινούργιου event.</w:t>
       </w:r>
     </w:p>
     <w:p>
@@ -7119,29 +6855,7 @@
           <w:szCs w:val="24"/>
           <w:lang w:val="el-GR"/>
         </w:rPr>
-        <w:t xml:space="preserve">Το σύστημα ρωτάει τον χειριστή εάν επιθυμεί να αναρτήσει το συγκεκριμένο </w:t>
-      </w:r>
-      <w:proofErr w:type="spellStart"/>
-      <w:r>
-        <w:rPr>
-          <w:rFonts w:ascii="Roboto" w:hAnsi="Roboto" w:cs="Roboto"/>
-          <w:color w:val="000000" w:themeColor="text1"/>
-          <w:sz w:val="24"/>
-          <w:szCs w:val="24"/>
-          <w:lang w:val="el-GR"/>
-        </w:rPr>
-        <w:t>event</w:t>
-      </w:r>
-      <w:proofErr w:type="spellEnd"/>
-      <w:r>
-        <w:rPr>
-          <w:rFonts w:ascii="Roboto" w:hAnsi="Roboto" w:cs="Roboto"/>
-          <w:color w:val="000000" w:themeColor="text1"/>
-          <w:sz w:val="24"/>
-          <w:szCs w:val="24"/>
-          <w:lang w:val="el-GR"/>
-        </w:rPr>
-        <w:t>.</w:t>
+        <w:t>Το σύστημα ρωτάει τον χειριστή εάν επιθυμεί να αναρτήσει το συγκεκριμένο event.</w:t>
       </w:r>
     </w:p>
     <w:p>
@@ -7164,29 +6878,7 @@
           <w:szCs w:val="24"/>
           <w:lang w:val="el-GR"/>
         </w:rPr>
-        <w:t xml:space="preserve">Ο χειριστής αποδέχεται την ανάρτηση του </w:t>
-      </w:r>
-      <w:proofErr w:type="spellStart"/>
-      <w:r>
-        <w:rPr>
-          <w:rFonts w:ascii="Roboto" w:hAnsi="Roboto" w:cs="Roboto"/>
-          <w:color w:val="000000" w:themeColor="text1"/>
-          <w:sz w:val="24"/>
-          <w:szCs w:val="24"/>
-          <w:lang w:val="el-GR"/>
-        </w:rPr>
-        <w:t>event</w:t>
-      </w:r>
-      <w:proofErr w:type="spellEnd"/>
-      <w:r>
-        <w:rPr>
-          <w:rFonts w:ascii="Roboto" w:hAnsi="Roboto" w:cs="Roboto"/>
-          <w:color w:val="000000" w:themeColor="text1"/>
-          <w:sz w:val="24"/>
-          <w:szCs w:val="24"/>
-          <w:lang w:val="el-GR"/>
-        </w:rPr>
-        <w:t>.</w:t>
+        <w:t>Ο χειριστής αποδέχεται την ανάρτηση του event.</w:t>
       </w:r>
     </w:p>
     <w:p>
@@ -7209,73 +6901,7 @@
           <w:szCs w:val="24"/>
           <w:lang w:val="el-GR"/>
         </w:rPr>
-        <w:t xml:space="preserve">Το σύστημα αποθηκεύει το </w:t>
-      </w:r>
-      <w:proofErr w:type="spellStart"/>
-      <w:r>
-        <w:rPr>
-          <w:rFonts w:ascii="Roboto" w:hAnsi="Roboto" w:cs="Roboto"/>
-          <w:color w:val="000000" w:themeColor="text1"/>
-          <w:sz w:val="24"/>
-          <w:szCs w:val="24"/>
-          <w:lang w:val="el-GR"/>
-        </w:rPr>
-        <w:t>event</w:t>
-      </w:r>
-      <w:proofErr w:type="spellEnd"/>
-      <w:r>
-        <w:rPr>
-          <w:rFonts w:ascii="Roboto" w:hAnsi="Roboto" w:cs="Roboto"/>
-          <w:color w:val="000000" w:themeColor="text1"/>
-          <w:sz w:val="24"/>
-          <w:szCs w:val="24"/>
-          <w:lang w:val="el-GR"/>
-        </w:rPr>
-        <w:t xml:space="preserve">, δημιουργεί καινούργιο </w:t>
-      </w:r>
-      <w:proofErr w:type="spellStart"/>
-      <w:r>
-        <w:rPr>
-          <w:rFonts w:ascii="Roboto" w:hAnsi="Roboto" w:cs="Roboto"/>
-          <w:color w:val="000000" w:themeColor="text1"/>
-          <w:sz w:val="24"/>
-          <w:szCs w:val="24"/>
-          <w:lang w:val="el-GR"/>
-        </w:rPr>
-        <w:t>entry</w:t>
-      </w:r>
-      <w:proofErr w:type="spellEnd"/>
-      <w:r>
-        <w:rPr>
-          <w:rFonts w:ascii="Roboto" w:hAnsi="Roboto" w:cs="Roboto"/>
-          <w:color w:val="000000" w:themeColor="text1"/>
-          <w:sz w:val="24"/>
-          <w:szCs w:val="24"/>
-          <w:lang w:val="el-GR"/>
-        </w:rPr>
-        <w:t xml:space="preserve"> στην λίστα των </w:t>
-      </w:r>
-      <w:proofErr w:type="spellStart"/>
-      <w:r>
-        <w:rPr>
-          <w:rFonts w:ascii="Roboto" w:hAnsi="Roboto" w:cs="Roboto"/>
-          <w:color w:val="000000" w:themeColor="text1"/>
-          <w:sz w:val="24"/>
-          <w:szCs w:val="24"/>
-          <w:lang w:val="el-GR"/>
-        </w:rPr>
-        <w:t>events</w:t>
-      </w:r>
-      <w:proofErr w:type="spellEnd"/>
-      <w:r>
-        <w:rPr>
-          <w:rFonts w:ascii="Roboto" w:hAnsi="Roboto" w:cs="Roboto"/>
-          <w:color w:val="000000" w:themeColor="text1"/>
-          <w:sz w:val="24"/>
-          <w:szCs w:val="24"/>
-          <w:lang w:val="el-GR"/>
-        </w:rPr>
-        <w:t>, και μεταφέρει τον χειριστή στην αρχική του οθόνη.</w:t>
+        <w:t>Το σύστημα αποθηκεύει το event, δημιουργεί καινούργιο entry στην λίστα των events, και μεταφέρει τον χειριστή στην αρχική του οθόνη.</w:t>
       </w:r>
     </w:p>
     <w:p>
@@ -7366,55 +6992,7 @@
           <w:szCs w:val="20"/>
           <w:lang w:val="el-GR"/>
         </w:rPr>
-        <w:t xml:space="preserve">. Εναλλακτική Ροή 2 </w:t>
-      </w:r>
-      <w:proofErr w:type="gramStart"/>
-      <w:r>
-        <w:rPr>
-          <w:rFonts w:ascii="Roboto" w:hAnsi="Roboto"/>
-          <w:b/>
-          <w:bCs/>
-          <w:sz w:val="24"/>
-          <w:szCs w:val="20"/>
-          <w:lang w:val="el-GR"/>
-        </w:rPr>
-        <w:t>( Διαγραφή</w:t>
-      </w:r>
-      <w:proofErr w:type="gramEnd"/>
-      <w:r>
-        <w:rPr>
-          <w:rFonts w:ascii="Roboto" w:hAnsi="Roboto"/>
-          <w:b/>
-          <w:bCs/>
-          <w:sz w:val="24"/>
-          <w:szCs w:val="20"/>
-          <w:lang w:val="el-GR"/>
-        </w:rPr>
-        <w:t xml:space="preserve"> </w:t>
-      </w:r>
-      <w:proofErr w:type="spellStart"/>
-      <w:r>
-        <w:rPr>
-          <w:rFonts w:ascii="Roboto" w:hAnsi="Roboto"/>
-          <w:b/>
-          <w:bCs/>
-          <w:sz w:val="24"/>
-          <w:szCs w:val="20"/>
-          <w:lang w:val="el-GR"/>
-        </w:rPr>
-        <w:t>Event</w:t>
-      </w:r>
-      <w:proofErr w:type="spellEnd"/>
-      <w:r>
-        <w:rPr>
-          <w:rFonts w:ascii="Roboto" w:hAnsi="Roboto"/>
-          <w:b/>
-          <w:bCs/>
-          <w:sz w:val="24"/>
-          <w:szCs w:val="20"/>
-          <w:lang w:val="el-GR"/>
-        </w:rPr>
-        <w:t xml:space="preserve"> )</w:t>
+        <w:t>. Εναλλακτική Ροή 2 ( Διαγραφή Event )</w:t>
       </w:r>
     </w:p>
     <w:p>
@@ -7431,27 +7009,7 @@
           <w:szCs w:val="20"/>
           <w:lang w:val="el-GR"/>
         </w:rPr>
-        <w:t xml:space="preserve">8.α.1. Ο χειριστής δεν επιθυμεί να αναρτήσει το καινούργιο </w:t>
-      </w:r>
-      <w:proofErr w:type="spellStart"/>
-      <w:r>
-        <w:rPr>
-          <w:rFonts w:ascii="Roboto" w:hAnsi="Roboto"/>
-          <w:sz w:val="24"/>
-          <w:szCs w:val="20"/>
-          <w:lang w:val="el-GR"/>
-        </w:rPr>
-        <w:t>Event</w:t>
-      </w:r>
-      <w:proofErr w:type="spellEnd"/>
-      <w:r>
-        <w:rPr>
-          <w:rFonts w:ascii="Roboto" w:hAnsi="Roboto"/>
-          <w:sz w:val="24"/>
-          <w:szCs w:val="20"/>
-          <w:lang w:val="el-GR"/>
-        </w:rPr>
-        <w:t>.</w:t>
+        <w:t>8.α.1. Ο χειριστής δεν επιθυμεί να αναρτήσει το καινούργιο Event.</w:t>
       </w:r>
     </w:p>
     <w:p>
@@ -7470,27 +7028,7 @@
           <w:szCs w:val="20"/>
           <w:lang w:val="el-GR"/>
         </w:rPr>
-        <w:t xml:space="preserve">8.α.2 Το σύστημα πραγματοποιεί τη διαγραφή του προς δημιουργία </w:t>
-      </w:r>
-      <w:proofErr w:type="spellStart"/>
-      <w:r>
-        <w:rPr>
-          <w:rFonts w:ascii="Roboto" w:hAnsi="Roboto"/>
-          <w:sz w:val="24"/>
-          <w:szCs w:val="20"/>
-          <w:lang w:val="el-GR"/>
-        </w:rPr>
-        <w:t>Event</w:t>
-      </w:r>
-      <w:proofErr w:type="spellEnd"/>
-      <w:r>
-        <w:rPr>
-          <w:rFonts w:ascii="Roboto" w:hAnsi="Roboto"/>
-          <w:sz w:val="24"/>
-          <w:szCs w:val="20"/>
-          <w:lang w:val="el-GR"/>
-        </w:rPr>
-        <w:t>, και επιστρέφει τον χειριστή στην αρχική του οθόνη</w:t>
+        <w:t>8.α.2 Το σύστημα πραγματοποιεί τη διαγραφή του προς δημιουργία Event, και επιστρέφει τον χειριστή στην αρχική του οθόνη</w:t>
       </w:r>
     </w:p>
     <w:p>
@@ -7540,27 +7078,7 @@
           <w:bCs/>
           <w:lang w:val="el-GR"/>
         </w:rPr>
-        <w:t xml:space="preserve">“Συμμετοχή σε Εκδήλωση / </w:t>
-      </w:r>
-      <w:proofErr w:type="spellStart"/>
-      <w:r>
-        <w:rPr>
-          <w:rFonts w:ascii="Roboto" w:hAnsi="Roboto" w:cs="Roboto"/>
-          <w:b/>
-          <w:bCs/>
-          <w:lang w:val="el-GR"/>
-        </w:rPr>
-        <w:t>Event</w:t>
-      </w:r>
-      <w:proofErr w:type="spellEnd"/>
-      <w:r>
-        <w:rPr>
-          <w:rFonts w:ascii="Roboto" w:hAnsi="Roboto" w:cs="Roboto"/>
-          <w:b/>
-          <w:bCs/>
-          <w:lang w:val="el-GR"/>
-        </w:rPr>
-        <w:t>”</w:t>
+        <w:t>“Συμμετοχή σε Εκδήλωση / Event”</w:t>
       </w:r>
     </w:p>
     <w:p>
@@ -7898,47 +7416,7 @@
           <w:szCs w:val="24"/>
           <w:lang w:val="el-GR"/>
         </w:rPr>
-        <w:t xml:space="preserve">Το σύστημα αποθηκεύει την δήλωση συμμετοχής του χειριστή, και του παρέχει προσωπικό </w:t>
-      </w:r>
-      <w:proofErr w:type="spellStart"/>
-      <w:r>
-        <w:rPr>
-          <w:rFonts w:ascii="Roboto" w:hAnsi="Roboto"/>
-          <w:sz w:val="24"/>
-          <w:szCs w:val="24"/>
-          <w:lang w:val="el-GR"/>
-        </w:rPr>
-        <w:t>invite</w:t>
-      </w:r>
-      <w:proofErr w:type="spellEnd"/>
-      <w:r>
-        <w:rPr>
-          <w:rFonts w:ascii="Roboto" w:hAnsi="Roboto"/>
-          <w:sz w:val="24"/>
-          <w:szCs w:val="24"/>
-          <w:lang w:val="el-GR"/>
-        </w:rPr>
-        <w:t xml:space="preserve"> </w:t>
-      </w:r>
-      <w:proofErr w:type="spellStart"/>
-      <w:r>
-        <w:rPr>
-          <w:rFonts w:ascii="Roboto" w:hAnsi="Roboto"/>
-          <w:sz w:val="24"/>
-          <w:szCs w:val="24"/>
-          <w:lang w:val="el-GR"/>
-        </w:rPr>
-        <w:t>link</w:t>
-      </w:r>
-      <w:proofErr w:type="spellEnd"/>
-      <w:r>
-        <w:rPr>
-          <w:rFonts w:ascii="Roboto" w:hAnsi="Roboto"/>
-          <w:sz w:val="24"/>
-          <w:szCs w:val="24"/>
-          <w:lang w:val="el-GR"/>
-        </w:rPr>
-        <w:t xml:space="preserve"> με το οποίο μπορεί να προσκαλέσει άλλους χρήστες.</w:t>
+        <w:t>Το σύστημα αποθηκεύει την δήλωση συμμετοχής του χειριστή, και του παρέχει προσωπικό invite link με το οποίο μπορεί να προσκαλέσει άλλους χρήστες.</w:t>
       </w:r>
     </w:p>
     <w:p>
@@ -7960,47 +7438,7 @@
           <w:szCs w:val="24"/>
           <w:lang w:val="el-GR"/>
         </w:rPr>
-        <w:t xml:space="preserve">Ο χειριστής μπορεί να αντιγράψει το </w:t>
-      </w:r>
-      <w:proofErr w:type="spellStart"/>
-      <w:r>
-        <w:rPr>
-          <w:rFonts w:ascii="Roboto" w:hAnsi="Roboto"/>
-          <w:sz w:val="24"/>
-          <w:szCs w:val="24"/>
-          <w:lang w:val="el-GR"/>
-        </w:rPr>
-        <w:t>invite</w:t>
-      </w:r>
-      <w:proofErr w:type="spellEnd"/>
-      <w:r>
-        <w:rPr>
-          <w:rFonts w:ascii="Roboto" w:hAnsi="Roboto"/>
-          <w:sz w:val="24"/>
-          <w:szCs w:val="24"/>
-          <w:lang w:val="el-GR"/>
-        </w:rPr>
-        <w:t xml:space="preserve"> </w:t>
-      </w:r>
-      <w:proofErr w:type="spellStart"/>
-      <w:r>
-        <w:rPr>
-          <w:rFonts w:ascii="Roboto" w:hAnsi="Roboto"/>
-          <w:sz w:val="24"/>
-          <w:szCs w:val="24"/>
-          <w:lang w:val="el-GR"/>
-        </w:rPr>
-        <w:t>link</w:t>
-      </w:r>
-      <w:proofErr w:type="spellEnd"/>
-      <w:r>
-        <w:rPr>
-          <w:rFonts w:ascii="Roboto" w:hAnsi="Roboto"/>
-          <w:sz w:val="24"/>
-          <w:szCs w:val="24"/>
-          <w:lang w:val="el-GR"/>
-        </w:rPr>
-        <w:t>, και μπορεί να επιστρέψει στην αρχική οθόνη.</w:t>
+        <w:t>Ο χειριστής μπορεί να αντιγράψει το invite link, και μπορεί να επιστρέψει στην αρχική οθόνη.</w:t>
       </w:r>
     </w:p>
     <w:p>
@@ -8021,27 +7459,7 @@
           <w:szCs w:val="24"/>
           <w:lang w:val="el-GR"/>
         </w:rPr>
-        <w:t xml:space="preserve">Το σύστημα ανανεώνει καταλλήλως τα στατιστικά δημοτικότητας του συγκεκριμένου </w:t>
-      </w:r>
-      <w:proofErr w:type="spellStart"/>
-      <w:r>
-        <w:rPr>
-          <w:rFonts w:ascii="Roboto" w:hAnsi="Roboto"/>
-          <w:sz w:val="24"/>
-          <w:szCs w:val="24"/>
-          <w:lang w:val="el-GR"/>
-        </w:rPr>
-        <w:t>event</w:t>
-      </w:r>
-      <w:proofErr w:type="spellEnd"/>
-      <w:r>
-        <w:rPr>
-          <w:rFonts w:ascii="Roboto" w:hAnsi="Roboto"/>
-          <w:sz w:val="24"/>
-          <w:szCs w:val="24"/>
-          <w:lang w:val="el-GR"/>
-        </w:rPr>
-        <w:t>.</w:t>
+        <w:t>Το σύστημα ανανεώνει καταλλήλως τα στατιστικά δημοτικότητας του συγκεκριμένου event.</w:t>
       </w:r>
     </w:p>
     <w:p>
@@ -8060,47 +7478,7 @@
           <w:bCs/>
           <w:lang w:val="el-GR"/>
         </w:rPr>
-        <w:t xml:space="preserve">b. Εναλλακτική ροή 1 ( Είσοδος μέσω </w:t>
-      </w:r>
-      <w:proofErr w:type="spellStart"/>
-      <w:r>
-        <w:rPr>
-          <w:rFonts w:ascii="Roboto" w:hAnsi="Roboto" w:cs="Roboto"/>
-          <w:b/>
-          <w:bCs/>
-          <w:lang w:val="el-GR"/>
-        </w:rPr>
-        <w:t>invite</w:t>
-      </w:r>
-      <w:proofErr w:type="spellEnd"/>
-      <w:r>
-        <w:rPr>
-          <w:rFonts w:ascii="Roboto" w:hAnsi="Roboto" w:cs="Roboto"/>
-          <w:b/>
-          <w:bCs/>
-          <w:lang w:val="el-GR"/>
-        </w:rPr>
-        <w:t xml:space="preserve"> </w:t>
-      </w:r>
-      <w:proofErr w:type="spellStart"/>
-      <w:r>
-        <w:rPr>
-          <w:rFonts w:ascii="Roboto" w:hAnsi="Roboto" w:cs="Roboto"/>
-          <w:b/>
-          <w:bCs/>
-          <w:lang w:val="el-GR"/>
-        </w:rPr>
-        <w:t>link</w:t>
-      </w:r>
-      <w:proofErr w:type="spellEnd"/>
-      <w:r>
-        <w:rPr>
-          <w:rFonts w:ascii="Roboto" w:hAnsi="Roboto" w:cs="Roboto"/>
-          <w:b/>
-          <w:bCs/>
-          <w:lang w:val="el-GR"/>
-        </w:rPr>
-        <w:t xml:space="preserve"> )</w:t>
+        <w:t>b. Εναλλακτική ροή 1 ( Είσοδος μέσω invite link )</w:t>
       </w:r>
     </w:p>
     <w:p>
@@ -8125,43 +7503,7 @@
           <w:color w:val="000000" w:themeColor="text1"/>
           <w:lang w:val="el-GR"/>
         </w:rPr>
-        <w:t xml:space="preserve"> Ο χειριστής εισάγει κάποιο διαθέσιμο </w:t>
-      </w:r>
-      <w:proofErr w:type="spellStart"/>
-      <w:r>
-        <w:rPr>
-          <w:rFonts w:ascii="Roboto" w:hAnsi="Roboto" w:cs="Roboto"/>
-          <w:color w:val="000000" w:themeColor="text1"/>
-          <w:lang w:val="el-GR"/>
-        </w:rPr>
-        <w:t>invite</w:t>
-      </w:r>
-      <w:proofErr w:type="spellEnd"/>
-      <w:r>
-        <w:rPr>
-          <w:rFonts w:ascii="Roboto" w:hAnsi="Roboto" w:cs="Roboto"/>
-          <w:color w:val="000000" w:themeColor="text1"/>
-          <w:lang w:val="el-GR"/>
-        </w:rPr>
-        <w:t xml:space="preserve"> </w:t>
-      </w:r>
-      <w:proofErr w:type="spellStart"/>
-      <w:r>
-        <w:rPr>
-          <w:rFonts w:ascii="Roboto" w:hAnsi="Roboto" w:cs="Roboto"/>
-          <w:color w:val="000000" w:themeColor="text1"/>
-          <w:lang w:val="el-GR"/>
-        </w:rPr>
-        <w:t>link</w:t>
-      </w:r>
-      <w:proofErr w:type="spellEnd"/>
-      <w:r>
-        <w:rPr>
-          <w:rFonts w:ascii="Roboto" w:hAnsi="Roboto" w:cs="Roboto"/>
-          <w:color w:val="000000" w:themeColor="text1"/>
-          <w:lang w:val="el-GR"/>
-        </w:rPr>
-        <w:t>.</w:t>
+        <w:t xml:space="preserve"> Ο χειριστής εισάγει κάποιο διαθέσιμο invite link.</w:t>
       </w:r>
     </w:p>
     <w:p>
@@ -8179,43 +7521,7 @@
           <w:color w:val="000000" w:themeColor="text1"/>
           <w:lang w:val="el-GR"/>
         </w:rPr>
-        <w:t xml:space="preserve">6.α.2   Το σύστημα αποθηκεύει την δήλωση συμμετοχής του χειριστή στην ίδια ημερομηνία και ώρα με τον χειριστή του </w:t>
-      </w:r>
-      <w:proofErr w:type="spellStart"/>
-      <w:r>
-        <w:rPr>
-          <w:rFonts w:ascii="Roboto" w:hAnsi="Roboto" w:cs="Roboto"/>
-          <w:color w:val="000000" w:themeColor="text1"/>
-          <w:lang w:val="el-GR"/>
-        </w:rPr>
-        <w:t>invite</w:t>
-      </w:r>
-      <w:proofErr w:type="spellEnd"/>
-      <w:r>
-        <w:rPr>
-          <w:rFonts w:ascii="Roboto" w:hAnsi="Roboto" w:cs="Roboto"/>
-          <w:color w:val="000000" w:themeColor="text1"/>
-          <w:lang w:val="el-GR"/>
-        </w:rPr>
-        <w:t xml:space="preserve"> </w:t>
-      </w:r>
-      <w:proofErr w:type="spellStart"/>
-      <w:r>
-        <w:rPr>
-          <w:rFonts w:ascii="Roboto" w:hAnsi="Roboto" w:cs="Roboto"/>
-          <w:color w:val="000000" w:themeColor="text1"/>
-          <w:lang w:val="el-GR"/>
-        </w:rPr>
-        <w:t>link</w:t>
-      </w:r>
-      <w:proofErr w:type="spellEnd"/>
-      <w:r>
-        <w:rPr>
-          <w:rFonts w:ascii="Roboto" w:hAnsi="Roboto" w:cs="Roboto"/>
-          <w:color w:val="000000" w:themeColor="text1"/>
-          <w:lang w:val="el-GR"/>
-        </w:rPr>
-        <w:t>.</w:t>
+        <w:t>6.α.2   Το σύστημα αποθηκεύει την δήλωση συμμετοχής του χειριστή στην ίδια ημερομηνία και ώρα με τον χειριστή του invite link.</w:t>
       </w:r>
     </w:p>
     <w:p>
@@ -8233,61 +7539,7 @@
           <w:color w:val="000000" w:themeColor="text1"/>
           <w:lang w:val="el-GR"/>
         </w:rPr>
-        <w:t xml:space="preserve">6.α.3   Το σύστημα ενημερώνει κατάλληλα το </w:t>
-      </w:r>
-      <w:proofErr w:type="spellStart"/>
-      <w:r>
-        <w:rPr>
-          <w:rFonts w:ascii="Roboto" w:hAnsi="Roboto" w:cs="Roboto"/>
-          <w:color w:val="000000" w:themeColor="text1"/>
-          <w:lang w:val="el-GR"/>
-        </w:rPr>
-        <w:t>score</w:t>
-      </w:r>
-      <w:proofErr w:type="spellEnd"/>
-      <w:r>
-        <w:rPr>
-          <w:rFonts w:ascii="Roboto" w:hAnsi="Roboto" w:cs="Roboto"/>
-          <w:color w:val="000000" w:themeColor="text1"/>
-          <w:lang w:val="el-GR"/>
-        </w:rPr>
-        <w:t xml:space="preserve"> του χρήστη ο οποίος διαμοίρασε το </w:t>
-      </w:r>
-      <w:proofErr w:type="spellStart"/>
-      <w:r>
-        <w:rPr>
-          <w:rFonts w:ascii="Roboto" w:hAnsi="Roboto" w:cs="Roboto"/>
-          <w:color w:val="000000" w:themeColor="text1"/>
-          <w:lang w:val="el-GR"/>
-        </w:rPr>
-        <w:t>invite</w:t>
-      </w:r>
-      <w:proofErr w:type="spellEnd"/>
-      <w:r>
-        <w:rPr>
-          <w:rFonts w:ascii="Roboto" w:hAnsi="Roboto" w:cs="Roboto"/>
-          <w:color w:val="000000" w:themeColor="text1"/>
-          <w:lang w:val="el-GR"/>
-        </w:rPr>
-        <w:t xml:space="preserve"> </w:t>
-      </w:r>
-      <w:proofErr w:type="spellStart"/>
-      <w:r>
-        <w:rPr>
-          <w:rFonts w:ascii="Roboto" w:hAnsi="Roboto" w:cs="Roboto"/>
-          <w:color w:val="000000" w:themeColor="text1"/>
-          <w:lang w:val="el-GR"/>
-        </w:rPr>
-        <w:t>link</w:t>
-      </w:r>
-      <w:proofErr w:type="spellEnd"/>
-      <w:r>
-        <w:rPr>
-          <w:rFonts w:ascii="Roboto" w:hAnsi="Roboto" w:cs="Roboto"/>
-          <w:color w:val="000000" w:themeColor="text1"/>
-          <w:lang w:val="el-GR"/>
-        </w:rPr>
-        <w:t xml:space="preserve"> του. Επιστροφή στο βήμα 7.</w:t>
+        <w:t>6.α.3   Το σύστημα ενημερώνει κατάλληλα το score του χρήστη ο οποίος διαμοίρασε το invite link του. Επιστροφή στο βήμα 7.</w:t>
       </w:r>
     </w:p>
     <w:p>
@@ -8316,31 +7568,7 @@
           <w:szCs w:val="20"/>
           <w:lang w:val="el-GR"/>
         </w:rPr>
-        <w:t xml:space="preserve">. Εναλλακτική Ροή 2 </w:t>
-      </w:r>
-      <w:proofErr w:type="gramStart"/>
-      <w:r>
-        <w:rPr>
-          <w:rFonts w:ascii="Roboto" w:hAnsi="Roboto"/>
-          <w:b/>
-          <w:bCs/>
-          <w:sz w:val="24"/>
-          <w:szCs w:val="20"/>
-          <w:lang w:val="el-GR"/>
-        </w:rPr>
-        <w:t>( Ακύρωση</w:t>
-      </w:r>
-      <w:proofErr w:type="gramEnd"/>
-      <w:r>
-        <w:rPr>
-          <w:rFonts w:ascii="Roboto" w:hAnsi="Roboto"/>
-          <w:b/>
-          <w:bCs/>
-          <w:sz w:val="24"/>
-          <w:szCs w:val="20"/>
-          <w:lang w:val="el-GR"/>
-        </w:rPr>
-        <w:t xml:space="preserve"> συμμετοχής σε εκδήλωση )</w:t>
+        <w:t>. Εναλλακτική Ροή 2 ( Ακύρωση συμμετοχής σε εκδήλωση )</w:t>
       </w:r>
     </w:p>
     <w:p>
@@ -8357,27 +7585,7 @@
           <w:szCs w:val="20"/>
           <w:lang w:val="el-GR"/>
         </w:rPr>
-        <w:t xml:space="preserve">6.β.1 Ο χειριστής δηλώνει πως δεν επιθυμεί να συμμετάσχει στο συγκεκριμένο </w:t>
-      </w:r>
-      <w:proofErr w:type="spellStart"/>
-      <w:r>
-        <w:rPr>
-          <w:rFonts w:ascii="Roboto" w:hAnsi="Roboto"/>
-          <w:sz w:val="24"/>
-          <w:szCs w:val="20"/>
-          <w:lang w:val="el-GR"/>
-        </w:rPr>
-        <w:t>event</w:t>
-      </w:r>
-      <w:proofErr w:type="spellEnd"/>
-      <w:r>
-        <w:rPr>
-          <w:rFonts w:ascii="Roboto" w:hAnsi="Roboto"/>
-          <w:sz w:val="24"/>
-          <w:szCs w:val="20"/>
-          <w:lang w:val="el-GR"/>
-        </w:rPr>
-        <w:t xml:space="preserve"> και επιστρέφει στην αρχική οθόνη.</w:t>
+        <w:t>6.β.1 Ο χειριστής δηλώνει πως δεν επιθυμεί να συμμετάσχει στο συγκεκριμένο event και επιστρέφει στην αρχική οθόνη.</w:t>
       </w:r>
     </w:p>
     <w:p>
@@ -10241,25 +9449,44 @@
           <w:szCs w:val="24"/>
           <w:lang w:val="el-GR"/>
         </w:rPr>
-        <w:t xml:space="preserve">δημιουργεί νέο αντικείμενο αγγελίας και </w:t>
-      </w:r>
-      <w:r>
-        <w:rPr>
-          <w:rFonts w:ascii="Roboto" w:eastAsia="Roboto" w:hAnsi="Roboto" w:cs="Roboto"/>
-          <w:sz w:val="24"/>
-          <w:szCs w:val="24"/>
-          <w:lang w:val="el-GR"/>
-        </w:rPr>
-        <w:t>αποθηκεύει τ</w:t>
-      </w:r>
-      <w:r>
-        <w:rPr>
-          <w:rFonts w:ascii="Roboto" w:eastAsia="Roboto" w:hAnsi="Roboto" w:cs="Roboto"/>
-          <w:sz w:val="24"/>
-          <w:szCs w:val="24"/>
-          <w:lang w:val="el-GR"/>
-        </w:rPr>
-        <w:t xml:space="preserve">α στοιχεία της στη βάση. </w:t>
+        <w:t xml:space="preserve">δημιουργεί και </w:t>
+      </w:r>
+      <w:r>
+        <w:rPr>
+          <w:rFonts w:ascii="Roboto" w:eastAsia="Roboto" w:hAnsi="Roboto" w:cs="Roboto"/>
+          <w:sz w:val="24"/>
+          <w:szCs w:val="24"/>
+          <w:lang w:val="el-GR"/>
+        </w:rPr>
+        <w:t xml:space="preserve">αποθηκεύει </w:t>
+      </w:r>
+      <w:r>
+        <w:rPr>
+          <w:rFonts w:ascii="Roboto" w:eastAsia="Roboto" w:hAnsi="Roboto" w:cs="Roboto"/>
+          <w:sz w:val="24"/>
+          <w:szCs w:val="24"/>
+          <w:lang w:val="el-GR"/>
+        </w:rPr>
+        <w:t xml:space="preserve">την αγγελία </w:t>
+      </w:r>
+      <w:r>
+        <w:rPr>
+          <w:rFonts w:ascii="Roboto" w:hAnsi="Roboto" w:cs="Roboto"/>
+          <w:color w:val="000000" w:themeColor="text1"/>
+          <w:sz w:val="24"/>
+          <w:szCs w:val="24"/>
+          <w:lang w:val="el-GR"/>
+        </w:rPr>
+        <w:t>μαζί με τα αρχεία που ανέβασε ο χειριστής</w:t>
+      </w:r>
+      <w:r>
+        <w:rPr>
+          <w:rFonts w:ascii="Roboto" w:eastAsia="Roboto" w:hAnsi="Roboto" w:cs="Roboto"/>
+          <w:sz w:val="24"/>
+          <w:szCs w:val="24"/>
+          <w:lang w:val="el-GR"/>
+        </w:rPr>
+        <w:t xml:space="preserve">. </w:t>
       </w:r>
     </w:p>
     <w:p>
@@ -10456,15 +9683,24 @@
           <w:szCs w:val="24"/>
           <w:lang w:val="el-GR"/>
         </w:rPr>
-        <w:t xml:space="preserve">μετατροπή σε δημόσια τόσο στο </w:t>
-      </w:r>
-      <w:r>
-        <w:rPr>
-          <w:rFonts w:ascii="Roboto" w:eastAsia="Roboto" w:hAnsi="Roboto" w:cs="Roboto"/>
-          <w:sz w:val="24"/>
-          <w:szCs w:val="24"/>
-        </w:rPr>
-        <w:t>attribute</w:t>
+        <w:t xml:space="preserve">μετατροπή σε δημόσια, </w:t>
+      </w:r>
+      <w:r>
+        <w:rPr>
+          <w:rFonts w:ascii="Roboto" w:eastAsia="Roboto" w:hAnsi="Roboto" w:cs="Roboto"/>
+          <w:sz w:val="24"/>
+          <w:szCs w:val="24"/>
+          <w:lang w:val="el-GR"/>
+        </w:rPr>
+        <w:t xml:space="preserve">δηλαδή η αγγελία του χειριστή θα εμφανίζεται στην οθόνη αναζήτησης εργασίας του </w:t>
+      </w:r>
+      <w:r>
+        <w:rPr>
+          <w:rFonts w:ascii="Roboto" w:eastAsia="Roboto" w:hAnsi="Roboto" w:cs="Roboto"/>
+          <w:sz w:val="24"/>
+          <w:szCs w:val="24"/>
+        </w:rPr>
+        <w:t>use</w:t>
       </w:r>
       <w:r>
         <w:rPr>
@@ -10480,38 +9716,89 @@
           <w:rFonts w:ascii="Roboto" w:eastAsia="Roboto" w:hAnsi="Roboto" w:cs="Roboto"/>
           <w:sz w:val="24"/>
           <w:szCs w:val="24"/>
-          <w:lang w:val="el-GR"/>
-        </w:rPr>
-        <w:t xml:space="preserve">του </w:t>
-      </w:r>
-      <w:proofErr w:type="spellStart"/>
-      <w:r>
-        <w:rPr>
-          <w:rFonts w:ascii="Roboto" w:eastAsia="Roboto" w:hAnsi="Roboto" w:cs="Roboto"/>
-          <w:sz w:val="24"/>
-          <w:szCs w:val="24"/>
-          <w:lang w:val="el-GR"/>
-        </w:rPr>
-        <w:t>νεοδημιούργητου</w:t>
-      </w:r>
-      <w:proofErr w:type="spellEnd"/>
-      <w:r>
-        <w:rPr>
-          <w:rFonts w:ascii="Roboto" w:eastAsia="Roboto" w:hAnsi="Roboto" w:cs="Roboto"/>
-          <w:sz w:val="24"/>
-          <w:szCs w:val="24"/>
-          <w:lang w:val="el-GR"/>
-        </w:rPr>
-        <w:t xml:space="preserve"> αντικειμένου, όσο και στο αντίστοιχο πεδίο της βάσης), </w:t>
-      </w:r>
-      <w:r>
-        <w:rPr>
-          <w:rFonts w:ascii="Roboto" w:eastAsia="Roboto" w:hAnsi="Roboto" w:cs="Roboto"/>
-          <w:sz w:val="24"/>
-          <w:szCs w:val="24"/>
-          <w:lang w:val="el-GR"/>
-        </w:rPr>
-        <w:t xml:space="preserve">δηλαδή η αγγελία του χειριστή θα εμφανίζεται στην οθόνη αναζήτησης εργασίας του </w:t>
+        </w:rPr>
+        <w:t>case</w:t>
+      </w:r>
+      <w:r>
+        <w:rPr>
+          <w:rFonts w:ascii="Roboto" w:eastAsia="Roboto" w:hAnsi="Roboto" w:cs="Roboto"/>
+          <w:sz w:val="24"/>
+          <w:szCs w:val="24"/>
+          <w:lang w:val="el-GR"/>
+        </w:rPr>
+        <w:t xml:space="preserve"> “</w:t>
+      </w:r>
+      <w:r>
+        <w:rPr>
+          <w:rFonts w:ascii="Roboto" w:eastAsia="Roboto" w:hAnsi="Roboto" w:cs="Roboto"/>
+          <w:sz w:val="24"/>
+          <w:szCs w:val="24"/>
+          <w:lang w:val="el-GR"/>
+        </w:rPr>
+        <w:t>Αναζήτηση Εργασίας</w:t>
+      </w:r>
+      <w:r>
+        <w:rPr>
+          <w:rFonts w:ascii="Roboto" w:eastAsia="Roboto" w:hAnsi="Roboto" w:cs="Roboto"/>
+          <w:sz w:val="24"/>
+          <w:szCs w:val="24"/>
+          <w:lang w:val="el-GR"/>
+        </w:rPr>
+        <w:t>”</w:t>
+      </w:r>
+      <w:r>
+        <w:rPr>
+          <w:rFonts w:ascii="Roboto" w:eastAsia="Roboto" w:hAnsi="Roboto" w:cs="Roboto"/>
+          <w:sz w:val="24"/>
+          <w:szCs w:val="24"/>
+          <w:lang w:val="el-GR"/>
+        </w:rPr>
+        <w:t>)</w:t>
+      </w:r>
+      <w:r>
+        <w:rPr>
+          <w:rFonts w:ascii="Roboto" w:eastAsia="Roboto" w:hAnsi="Roboto" w:cs="Roboto"/>
+          <w:sz w:val="24"/>
+          <w:szCs w:val="24"/>
+          <w:lang w:val="el-GR"/>
+        </w:rPr>
+        <w:t>. Έπειτα,</w:t>
+      </w:r>
+      <w:r>
+        <w:rPr>
+          <w:rFonts w:ascii="Roboto" w:eastAsia="Roboto" w:hAnsi="Roboto" w:cs="Roboto"/>
+          <w:sz w:val="24"/>
+          <w:szCs w:val="24"/>
+          <w:lang w:val="el-GR"/>
+        </w:rPr>
+        <w:t xml:space="preserve"> επιστρέφει στην οθόνη αναρτημένων από το χειριστή αγγελιών,</w:t>
+      </w:r>
+      <w:r>
+        <w:rPr>
+          <w:rFonts w:ascii="Roboto" w:eastAsia="Roboto" w:hAnsi="Roboto" w:cs="Roboto"/>
+          <w:sz w:val="24"/>
+          <w:szCs w:val="24"/>
+          <w:lang w:val="el-GR"/>
+        </w:rPr>
+        <w:t xml:space="preserve"> όπου,</w:t>
+      </w:r>
+      <w:r>
+        <w:rPr>
+          <w:rFonts w:ascii="Roboto" w:eastAsia="Roboto" w:hAnsi="Roboto" w:cs="Roboto"/>
+          <w:sz w:val="24"/>
+          <w:szCs w:val="24"/>
+          <w:lang w:val="el-GR"/>
+        </w:rPr>
+        <w:t xml:space="preserve"> στη λίστα της οθόνης</w:t>
+      </w:r>
+      <w:r>
+        <w:rPr>
+          <w:rFonts w:ascii="Roboto" w:eastAsia="Roboto" w:hAnsi="Roboto" w:cs="Roboto"/>
+          <w:sz w:val="24"/>
+          <w:szCs w:val="24"/>
+          <w:lang w:val="el-GR"/>
+        </w:rPr>
+        <w:t xml:space="preserve"> (η ύπαρξη λίστας αναφέρεται στο γεγονός έναρξης του τρέχοντος </w:t>
       </w:r>
       <w:r>
         <w:rPr>
@@ -10545,33 +9832,6 @@
           <w:szCs w:val="24"/>
           <w:lang w:val="el-GR"/>
         </w:rPr>
-        <w:t xml:space="preserve"> “</w:t>
-      </w:r>
-      <w:r>
-        <w:rPr>
-          <w:rFonts w:ascii="Roboto" w:eastAsia="Roboto" w:hAnsi="Roboto" w:cs="Roboto"/>
-          <w:sz w:val="24"/>
-          <w:szCs w:val="24"/>
-          <w:lang w:val="el-GR"/>
-        </w:rPr>
-        <w:t>Αναζήτηση Εργασίας</w:t>
-      </w:r>
-      <w:r>
-        <w:rPr>
-          <w:rFonts w:ascii="Roboto" w:eastAsia="Roboto" w:hAnsi="Roboto" w:cs="Roboto"/>
-          <w:sz w:val="24"/>
-          <w:szCs w:val="24"/>
-          <w:lang w:val="el-GR"/>
-        </w:rPr>
-        <w:t>”</w:t>
-      </w:r>
-      <w:r>
-        <w:rPr>
-          <w:rFonts w:ascii="Roboto" w:eastAsia="Roboto" w:hAnsi="Roboto" w:cs="Roboto"/>
-          <w:sz w:val="24"/>
-          <w:szCs w:val="24"/>
-          <w:lang w:val="el-GR"/>
-        </w:rPr>
         <w:t>)</w:t>
       </w:r>
       <w:r>
@@ -10581,51 +9841,7 @@
           <w:szCs w:val="24"/>
           <w:lang w:val="el-GR"/>
         </w:rPr>
-        <w:t>. Έπειτα,</w:t>
-      </w:r>
-      <w:r>
-        <w:rPr>
-          <w:rFonts w:ascii="Roboto" w:eastAsia="Roboto" w:hAnsi="Roboto" w:cs="Roboto"/>
-          <w:sz w:val="24"/>
-          <w:szCs w:val="24"/>
-          <w:lang w:val="el-GR"/>
-        </w:rPr>
-        <w:t xml:space="preserve"> επιστρέφει στην οθόνη αναρτημένων από το χειριστή αγγελιών,</w:t>
-      </w:r>
-      <w:r>
-        <w:rPr>
-          <w:rFonts w:ascii="Roboto" w:eastAsia="Roboto" w:hAnsi="Roboto" w:cs="Roboto"/>
-          <w:sz w:val="24"/>
-          <w:szCs w:val="24"/>
-          <w:lang w:val="el-GR"/>
-        </w:rPr>
-        <w:t xml:space="preserve"> όπου,</w:t>
-      </w:r>
-      <w:r>
-        <w:rPr>
-          <w:rFonts w:ascii="Roboto" w:eastAsia="Roboto" w:hAnsi="Roboto" w:cs="Roboto"/>
-          <w:sz w:val="24"/>
-          <w:szCs w:val="24"/>
-          <w:lang w:val="el-GR"/>
-        </w:rPr>
-        <w:t xml:space="preserve"> στη λίστα της οθόνης</w:t>
-      </w:r>
-      <w:r>
-        <w:rPr>
-          <w:rFonts w:ascii="Roboto" w:eastAsia="Roboto" w:hAnsi="Roboto" w:cs="Roboto"/>
-          <w:sz w:val="24"/>
-          <w:szCs w:val="24"/>
-          <w:lang w:val="el-GR"/>
-        </w:rPr>
-        <w:t xml:space="preserve"> (η ύπαρξη λίστας αναφέρεται στο γεγονός έναρξης του τρέχοντος </w:t>
-      </w:r>
-      <w:r>
-        <w:rPr>
-          <w:rFonts w:ascii="Roboto" w:eastAsia="Roboto" w:hAnsi="Roboto" w:cs="Roboto"/>
-          <w:sz w:val="24"/>
-          <w:szCs w:val="24"/>
-        </w:rPr>
-        <w:t>use</w:t>
+        <w:t xml:space="preserve"> εμφανίζεται και η αγγελία που μόλις δημιούργησε ο χειριστής.</w:t>
       </w:r>
       <w:r>
         <w:rPr>
@@ -10636,41 +9852,18 @@
         </w:rPr>
         <w:t xml:space="preserve"> </w:t>
       </w:r>
-      <w:r>
-        <w:rPr>
-          <w:rFonts w:ascii="Roboto" w:eastAsia="Roboto" w:hAnsi="Roboto" w:cs="Roboto"/>
-          <w:sz w:val="24"/>
-          <w:szCs w:val="24"/>
-        </w:rPr>
-        <w:t>case</w:t>
-      </w:r>
-      <w:r>
-        <w:rPr>
-          <w:rFonts w:ascii="Roboto" w:eastAsia="Roboto" w:hAnsi="Roboto" w:cs="Roboto"/>
-          <w:sz w:val="24"/>
-          <w:szCs w:val="24"/>
-          <w:lang w:val="el-GR"/>
-        </w:rPr>
-        <w:t>)</w:t>
-      </w:r>
-      <w:r>
-        <w:rPr>
-          <w:rFonts w:ascii="Roboto" w:eastAsia="Roboto" w:hAnsi="Roboto" w:cs="Roboto"/>
-          <w:sz w:val="24"/>
-          <w:szCs w:val="24"/>
-          <w:lang w:val="el-GR"/>
-        </w:rPr>
-        <w:t xml:space="preserve"> εμφανίζεται και η αγγελία που μόλις δημιούργησε ο χειριστής.</w:t>
-      </w:r>
-      <w:r>
-        <w:rPr>
-          <w:rFonts w:ascii="Roboto" w:eastAsia="Roboto" w:hAnsi="Roboto" w:cs="Roboto"/>
-          <w:sz w:val="24"/>
-          <w:szCs w:val="24"/>
-          <w:lang w:val="el-GR"/>
-        </w:rPr>
-        <w:t xml:space="preserve"> </w:t>
-      </w:r>
+    </w:p>
+    <w:p>
+      <w:pPr>
+        <w:widowControl w:val="0"/>
+        <w:spacing w:before="8" w:line="240" w:lineRule="auto"/>
+        <w:rPr>
+          <w:rFonts w:ascii="Roboto" w:eastAsia="Roboto" w:hAnsi="Roboto" w:cs="Roboto"/>
+          <w:sz w:val="24"/>
+          <w:szCs w:val="24"/>
+          <w:lang w:val="el-GR"/>
+        </w:rPr>
+      </w:pPr>
     </w:p>
     <w:p>
       <w:pPr>
@@ -10814,7 +10007,61 @@
           <w:szCs w:val="24"/>
           <w:lang w:val="el-GR"/>
         </w:rPr>
-        <w:t xml:space="preserve"> εμφανίζει μήνυμα αποτυχίας</w:t>
+        <w:t xml:space="preserve"> εμφανίζει μήνυμα</w:t>
+      </w:r>
+      <w:r>
+        <w:rPr>
+          <w:rFonts w:ascii="Roboto" w:eastAsia="Roboto" w:hAnsi="Roboto" w:cs="Roboto"/>
+          <w:sz w:val="24"/>
+          <w:szCs w:val="24"/>
+          <w:lang w:val="el-GR"/>
+        </w:rPr>
+        <w:t xml:space="preserve"> για</w:t>
+      </w:r>
+      <w:r>
+        <w:rPr>
+          <w:rFonts w:ascii="Roboto" w:eastAsia="Roboto" w:hAnsi="Roboto" w:cs="Roboto"/>
+          <w:sz w:val="24"/>
+          <w:szCs w:val="24"/>
+          <w:lang w:val="el-GR"/>
+        </w:rPr>
+        <w:t xml:space="preserve"> </w:t>
+      </w:r>
+      <w:r>
+        <w:rPr>
+          <w:rFonts w:ascii="Roboto" w:eastAsia="Roboto" w:hAnsi="Roboto" w:cs="Roboto"/>
+          <w:sz w:val="24"/>
+          <w:szCs w:val="24"/>
+          <w:lang w:val="el-GR"/>
+        </w:rPr>
+        <w:t>ελλιπ</w:t>
+      </w:r>
+      <w:r>
+        <w:rPr>
+          <w:rFonts w:ascii="Roboto" w:eastAsia="Roboto" w:hAnsi="Roboto" w:cs="Roboto"/>
+          <w:sz w:val="24"/>
+          <w:szCs w:val="24"/>
+          <w:lang w:val="el-GR"/>
+        </w:rPr>
+        <w:t>ή</w:t>
+      </w:r>
+      <w:r>
+        <w:rPr>
+          <w:rFonts w:ascii="Roboto" w:eastAsia="Roboto" w:hAnsi="Roboto" w:cs="Roboto"/>
+          <w:sz w:val="24"/>
+          <w:szCs w:val="24"/>
+          <w:lang w:val="el-GR"/>
+        </w:rPr>
+        <w:t xml:space="preserve"> στοιχεί</w:t>
+      </w:r>
+      <w:r>
+        <w:rPr>
+          <w:rFonts w:ascii="Roboto" w:eastAsia="Roboto" w:hAnsi="Roboto" w:cs="Roboto"/>
+          <w:sz w:val="24"/>
+          <w:szCs w:val="24"/>
+          <w:lang w:val="el-GR"/>
+        </w:rPr>
+        <w:t>α</w:t>
       </w:r>
       <w:r>
         <w:rPr>
@@ -12973,29 +12220,7 @@
           <w:szCs w:val="24"/>
           <w:lang w:val="el-GR"/>
         </w:rPr>
-        <w:t xml:space="preserve">Ο χειριστής επιλέγει την εμφάνιση των κριτικών ανά ημερομηνία, είδος ή συγκεκριμένη οντότητα (π.χ. </w:t>
-      </w:r>
-      <w:proofErr w:type="spellStart"/>
-      <w:r>
-        <w:rPr>
-          <w:rFonts w:ascii="Roboto" w:hAnsi="Roboto" w:cs="Roboto"/>
-          <w:color w:val="000000" w:themeColor="text1"/>
-          <w:sz w:val="24"/>
-          <w:szCs w:val="24"/>
-          <w:lang w:val="el-GR"/>
-        </w:rPr>
-        <w:t>Event</w:t>
-      </w:r>
-      <w:proofErr w:type="spellEnd"/>
-      <w:r>
-        <w:rPr>
-          <w:rFonts w:ascii="Roboto" w:hAnsi="Roboto" w:cs="Roboto"/>
-          <w:color w:val="000000" w:themeColor="text1"/>
-          <w:sz w:val="24"/>
-          <w:szCs w:val="24"/>
-          <w:lang w:val="el-GR"/>
-        </w:rPr>
-        <w:t>).</w:t>
+        <w:t>Ο χειριστής επιλέγει την εμφάνιση των κριτικών ανά ημερομηνία, είδος ή συγκεκριμένη οντότητα (π.χ. Event).</w:t>
       </w:r>
     </w:p>
     <w:p>
@@ -14320,27 +13545,7 @@
           <w:szCs w:val="24"/>
           <w:lang w:val="el-GR"/>
         </w:rPr>
-        <w:t xml:space="preserve">Το σύστημα </w:t>
-      </w:r>
-      <w:proofErr w:type="spellStart"/>
-      <w:r>
-        <w:rPr>
-          <w:rFonts w:ascii="Roboto" w:hAnsi="Roboto"/>
-          <w:sz w:val="24"/>
-          <w:szCs w:val="24"/>
-          <w:lang w:val="el-GR"/>
-        </w:rPr>
-        <w:t>ταυτοποιεί</w:t>
-      </w:r>
-      <w:proofErr w:type="spellEnd"/>
-      <w:r>
-        <w:rPr>
-          <w:rFonts w:ascii="Roboto" w:hAnsi="Roboto"/>
-          <w:sz w:val="24"/>
-          <w:szCs w:val="24"/>
-          <w:lang w:val="el-GR"/>
-        </w:rPr>
-        <w:t xml:space="preserve"> το </w:t>
+        <w:t xml:space="preserve">Το σύστημα ταυτοποιεί το </w:t>
       </w:r>
       <w:r>
         <w:rPr>
@@ -15497,14 +14702,12 @@
         </w:rPr>
         <w:t>που βρίσκονται στη λίστα επιθυμιών του (</w:t>
       </w:r>
-      <w:proofErr w:type="spellStart"/>
       <w:r>
         <w:rPr>
           <w:rFonts w:ascii="Roboto" w:hAnsi="Roboto" w:cs="Roboto"/>
         </w:rPr>
         <w:t>wishlist</w:t>
       </w:r>
-      <w:proofErr w:type="spellEnd"/>
       <w:r>
         <w:rPr>
           <w:rFonts w:ascii="Roboto" w:hAnsi="Roboto" w:cs="Roboto"/>
@@ -15559,14 +14762,12 @@
         </w:rPr>
         <w:t xml:space="preserve">από το </w:t>
       </w:r>
-      <w:proofErr w:type="spellStart"/>
       <w:r>
         <w:rPr>
           <w:rFonts w:ascii="Roboto" w:hAnsi="Roboto" w:cs="Roboto"/>
         </w:rPr>
         <w:t>wishlist</w:t>
       </w:r>
-      <w:proofErr w:type="spellEnd"/>
       <w:r>
         <w:rPr>
           <w:rFonts w:ascii="Roboto" w:hAnsi="Roboto" w:cs="Roboto"/>
@@ -16219,7 +15420,6 @@
         </w:rPr>
         <w:t xml:space="preserve"> από </w:t>
       </w:r>
-      <w:proofErr w:type="spellStart"/>
       <w:r>
         <w:rPr>
           <w:rFonts w:ascii="Roboto" w:hAnsi="Roboto"/>
@@ -16230,7 +15430,6 @@
         </w:rPr>
         <w:t>wishlist</w:t>
       </w:r>
-      <w:proofErr w:type="spellEnd"/>
       <w:r>
         <w:rPr>
           <w:rFonts w:ascii="Roboto" w:hAnsi="Roboto"/>

</xml_diff>

<commit_message>
DomainModel v3 + sequence updates
</commit_message>
<xml_diff>
--- a/Phase-4/TempFiles/TextDrafts/Use-cases-v0.3.docx
+++ b/Phase-4/TempFiles/TextDrafts/Use-cases-v0.3.docx
@@ -133,6 +133,7 @@
           <w:szCs w:val="24"/>
         </w:rPr>
       </w:pPr>
+      <w:proofErr w:type="spellStart"/>
       <w:r>
         <w:rPr>
           <w:rFonts w:ascii="Roboto" w:eastAsia="Roboto" w:hAnsi="Roboto" w:cs="Roboto"/>
@@ -140,7 +141,17 @@
           <w:sz w:val="24"/>
           <w:szCs w:val="24"/>
         </w:rPr>
-        <w:t>Κωδικός: use-cases</w:t>
+        <w:t>Κωδικός</w:t>
+      </w:r>
+      <w:proofErr w:type="spellEnd"/>
+      <w:r>
+        <w:rPr>
+          <w:rFonts w:ascii="Roboto" w:eastAsia="Roboto" w:hAnsi="Roboto" w:cs="Roboto"/>
+          <w:i/>
+          <w:sz w:val="24"/>
+          <w:szCs w:val="24"/>
+        </w:rPr>
+        <w:t>: use-cases</w:t>
       </w:r>
     </w:p>
     <w:p>
@@ -153,6 +164,7 @@
           <w:i/>
         </w:rPr>
       </w:pPr>
+      <w:proofErr w:type="spellStart"/>
       <w:r>
         <w:rPr>
           <w:rFonts w:ascii="Roboto" w:eastAsia="Roboto" w:hAnsi="Roboto" w:cs="Roboto"/>
@@ -160,7 +172,17 @@
           <w:sz w:val="24"/>
           <w:szCs w:val="24"/>
         </w:rPr>
-        <w:t>Έκδοση: v0.2</w:t>
+        <w:t>Έκδοση</w:t>
+      </w:r>
+      <w:proofErr w:type="spellEnd"/>
+      <w:r>
+        <w:rPr>
+          <w:rFonts w:ascii="Roboto" w:eastAsia="Roboto" w:hAnsi="Roboto" w:cs="Roboto"/>
+          <w:i/>
+          <w:sz w:val="24"/>
+          <w:szCs w:val="24"/>
+        </w:rPr>
+        <w:t>: v0.2</w:t>
       </w:r>
     </w:p>
     <w:p>
@@ -306,6 +328,7 @@
           <w:szCs w:val="24"/>
         </w:rPr>
       </w:pPr>
+      <w:proofErr w:type="spellStart"/>
       <w:r>
         <w:rPr>
           <w:rFonts w:ascii="Roboto" w:eastAsia="Roboto" w:hAnsi="Roboto" w:cs="Roboto"/>
@@ -314,6 +337,7 @@
         </w:rPr>
         <w:t>Σίμου</w:t>
       </w:r>
+      <w:proofErr w:type="spellEnd"/>
       <w:r>
         <w:rPr>
           <w:rFonts w:ascii="Roboto" w:eastAsia="Roboto" w:hAnsi="Roboto" w:cs="Roboto"/>
@@ -322,13 +346,23 @@
         </w:rPr>
         <w:t xml:space="preserve"> </w:t>
       </w:r>
-      <w:r>
-        <w:rPr>
-          <w:rFonts w:ascii="Roboto" w:eastAsia="Roboto" w:hAnsi="Roboto" w:cs="Roboto"/>
-          <w:sz w:val="24"/>
-          <w:szCs w:val="24"/>
-        </w:rPr>
-        <w:t>Τριάδα</w:t>
+      <w:proofErr w:type="spellStart"/>
+      <w:r>
+        <w:rPr>
+          <w:rFonts w:ascii="Roboto" w:eastAsia="Roboto" w:hAnsi="Roboto" w:cs="Roboto"/>
+          <w:sz w:val="24"/>
+          <w:szCs w:val="24"/>
+        </w:rPr>
+        <w:t>Τριάδ</w:t>
+      </w:r>
+      <w:proofErr w:type="spellEnd"/>
+      <w:r>
+        <w:rPr>
+          <w:rFonts w:ascii="Roboto" w:eastAsia="Roboto" w:hAnsi="Roboto" w:cs="Roboto"/>
+          <w:sz w:val="24"/>
+          <w:szCs w:val="24"/>
+        </w:rPr>
+        <w:t>α</w:t>
       </w:r>
       <w:r>
         <w:rPr>
@@ -387,6 +421,7 @@
         </w:rPr>
         <w:t xml:space="preserve"> </w:t>
       </w:r>
+      <w:proofErr w:type="spellStart"/>
       <w:r>
         <w:rPr>
           <w:rFonts w:ascii="Roboto" w:eastAsia="Roboto" w:hAnsi="Roboto" w:cs="Roboto"/>
@@ -395,6 +430,7 @@
         </w:rPr>
         <w:t>έτος</w:t>
       </w:r>
+      <w:proofErr w:type="spellEnd"/>
       <w:r>
         <w:rPr>
           <w:rFonts w:ascii="Roboto" w:eastAsia="Roboto" w:hAnsi="Roboto" w:cs="Roboto"/>
@@ -433,13 +469,23 @@
           <w:szCs w:val="24"/>
         </w:rPr>
       </w:pPr>
-      <w:r>
-        <w:rPr>
-          <w:rFonts w:ascii="Roboto" w:eastAsia="Roboto" w:hAnsi="Roboto" w:cs="Roboto"/>
-          <w:sz w:val="24"/>
-          <w:szCs w:val="24"/>
-        </w:rPr>
-        <w:t>Σούρλας</w:t>
+      <w:proofErr w:type="spellStart"/>
+      <w:r>
+        <w:rPr>
+          <w:rFonts w:ascii="Roboto" w:eastAsia="Roboto" w:hAnsi="Roboto" w:cs="Roboto"/>
+          <w:sz w:val="24"/>
+          <w:szCs w:val="24"/>
+        </w:rPr>
+        <w:t>Σούρλ</w:t>
+      </w:r>
+      <w:proofErr w:type="spellEnd"/>
+      <w:r>
+        <w:rPr>
+          <w:rFonts w:ascii="Roboto" w:eastAsia="Roboto" w:hAnsi="Roboto" w:cs="Roboto"/>
+          <w:sz w:val="24"/>
+          <w:szCs w:val="24"/>
+        </w:rPr>
+        <w:t>ας</w:t>
       </w:r>
       <w:r>
         <w:rPr>
@@ -449,6 +495,7 @@
         </w:rPr>
         <w:t xml:space="preserve"> </w:t>
       </w:r>
+      <w:proofErr w:type="spellStart"/>
       <w:r>
         <w:rPr>
           <w:rFonts w:ascii="Roboto" w:eastAsia="Roboto" w:hAnsi="Roboto" w:cs="Roboto"/>
@@ -457,6 +504,7 @@
         </w:rPr>
         <w:t>Ζήσης</w:t>
       </w:r>
+      <w:proofErr w:type="spellEnd"/>
       <w:r>
         <w:rPr>
           <w:rFonts w:ascii="Roboto" w:eastAsia="Roboto" w:hAnsi="Roboto" w:cs="Roboto"/>
@@ -514,6 +562,7 @@
         </w:rPr>
         <w:t xml:space="preserve"> </w:t>
       </w:r>
+      <w:proofErr w:type="spellStart"/>
       <w:r>
         <w:rPr>
           <w:rFonts w:ascii="Roboto" w:eastAsia="Roboto" w:hAnsi="Roboto" w:cs="Roboto"/>
@@ -522,6 +571,7 @@
         </w:rPr>
         <w:t>έτος</w:t>
       </w:r>
+      <w:proofErr w:type="spellEnd"/>
       <w:r>
         <w:t xml:space="preserve">   </w:t>
       </w:r>
@@ -563,13 +613,23 @@
           <w:szCs w:val="24"/>
         </w:rPr>
       </w:pPr>
-      <w:r>
-        <w:rPr>
-          <w:rFonts w:ascii="Roboto" w:eastAsia="Roboto" w:hAnsi="Roboto" w:cs="Roboto"/>
-          <w:sz w:val="24"/>
-          <w:szCs w:val="24"/>
-        </w:rPr>
-        <w:t>Σφήκας</w:t>
+      <w:proofErr w:type="spellStart"/>
+      <w:r>
+        <w:rPr>
+          <w:rFonts w:ascii="Roboto" w:eastAsia="Roboto" w:hAnsi="Roboto" w:cs="Roboto"/>
+          <w:sz w:val="24"/>
+          <w:szCs w:val="24"/>
+        </w:rPr>
+        <w:t>Σφήκ</w:t>
+      </w:r>
+      <w:proofErr w:type="spellEnd"/>
+      <w:r>
+        <w:rPr>
+          <w:rFonts w:ascii="Roboto" w:eastAsia="Roboto" w:hAnsi="Roboto" w:cs="Roboto"/>
+          <w:sz w:val="24"/>
+          <w:szCs w:val="24"/>
+        </w:rPr>
+        <w:t>ας</w:t>
       </w:r>
       <w:r>
         <w:rPr>
@@ -579,6 +639,7 @@
         </w:rPr>
         <w:t xml:space="preserve"> </w:t>
       </w:r>
+      <w:proofErr w:type="spellStart"/>
       <w:r>
         <w:rPr>
           <w:rFonts w:ascii="Roboto" w:eastAsia="Roboto" w:hAnsi="Roboto" w:cs="Roboto"/>
@@ -587,6 +648,7 @@
         </w:rPr>
         <w:t>Θοδωρής</w:t>
       </w:r>
+      <w:proofErr w:type="spellEnd"/>
       <w:r>
         <w:rPr>
           <w:rFonts w:ascii="Roboto" w:eastAsia="Roboto" w:hAnsi="Roboto" w:cs="Roboto"/>
@@ -644,6 +706,7 @@
         </w:rPr>
         <w:t xml:space="preserve"> </w:t>
       </w:r>
+      <w:proofErr w:type="spellStart"/>
       <w:r>
         <w:rPr>
           <w:rFonts w:ascii="Roboto" w:eastAsia="Roboto" w:hAnsi="Roboto" w:cs="Roboto"/>
@@ -652,6 +715,7 @@
         </w:rPr>
         <w:t>έτος</w:t>
       </w:r>
+      <w:proofErr w:type="spellEnd"/>
       <w:r>
         <w:rPr>
           <w:rFonts w:ascii="Roboto" w:eastAsia="Roboto" w:hAnsi="Roboto" w:cs="Roboto"/>
@@ -1389,6 +1453,7 @@
         </w:rPr>
         <w:t xml:space="preserve"> </w:t>
       </w:r>
+      <w:proofErr w:type="spellStart"/>
       <w:r>
         <w:rPr>
           <w:color w:val="000000" w:themeColor="text1"/>
@@ -1398,6 +1463,7 @@
         </w:rPr>
         <w:t>lin</w:t>
       </w:r>
+      <w:proofErr w:type="spellEnd"/>
       <w:r>
         <w:rPr>
           <w:color w:val="000000" w:themeColor="text1"/>
@@ -1781,7 +1847,29 @@
           <w:szCs w:val="24"/>
           <w:lang w:val="el-GR"/>
         </w:rPr>
-        <w:t>Το σύστημα αποστέλλει στο χειριστή ένα certificate συμμετοχής.</w:t>
+        <w:t xml:space="preserve">Το σύστημα αποστέλλει στο χειριστή ένα </w:t>
+      </w:r>
+      <w:proofErr w:type="spellStart"/>
+      <w:r>
+        <w:rPr>
+          <w:rFonts w:ascii="Roboto" w:hAnsi="Roboto" w:cs="Roboto"/>
+          <w:color w:val="000000" w:themeColor="text1"/>
+          <w:sz w:val="24"/>
+          <w:szCs w:val="24"/>
+          <w:lang w:val="el-GR"/>
+        </w:rPr>
+        <w:t>certificate</w:t>
+      </w:r>
+      <w:proofErr w:type="spellEnd"/>
+      <w:r>
+        <w:rPr>
+          <w:rFonts w:ascii="Roboto" w:hAnsi="Roboto" w:cs="Roboto"/>
+          <w:color w:val="000000" w:themeColor="text1"/>
+          <w:sz w:val="24"/>
+          <w:szCs w:val="24"/>
+          <w:lang w:val="el-GR"/>
+        </w:rPr>
+        <w:t xml:space="preserve"> συμμετοχής.</w:t>
       </w:r>
     </w:p>
     <w:p>
@@ -4150,7 +4238,17 @@
           <w:szCs w:val="24"/>
           <w:lang w:val="el-GR"/>
         </w:rPr>
-        <w:t xml:space="preserve"> παραμένοντας στην ίδια οθόνη και αναμένοντας νέα είσοδο από το χρήστη</w:t>
+        <w:t xml:space="preserve"> παραμένοντας στην ίδια οθόνη και αναμένοντας νέα είσοδο από το </w:t>
+      </w:r>
+      <w:r>
+        <w:rPr>
+          <w:rFonts w:ascii="Roboto" w:hAnsi="Roboto" w:cs="Roboto"/>
+          <w:color w:val="000000" w:themeColor="text1"/>
+          <w:sz w:val="24"/>
+          <w:szCs w:val="24"/>
+          <w:lang w:val="el-GR"/>
+        </w:rPr>
+        <w:t>χειριστή</w:t>
       </w:r>
       <w:r>
         <w:rPr>
@@ -4360,122 +4458,442 @@
           <w:szCs w:val="24"/>
           <w:lang w:val="el-GR"/>
         </w:rPr>
-        <w:t>παραμένοντας στην ίδια οθόνη και αναμένοντας νέα είσοδο από το χρήστη.</w:t>
+        <w:t xml:space="preserve">παραμένοντας στην ίδια οθόνη και αναμένοντας νέα είσοδο από το </w:t>
+      </w:r>
+      <w:r>
+        <w:rPr>
+          <w:rFonts w:ascii="Roboto" w:hAnsi="Roboto" w:cs="Roboto"/>
+          <w:color w:val="000000" w:themeColor="text1"/>
+          <w:sz w:val="24"/>
+          <w:szCs w:val="24"/>
+          <w:lang w:val="el-GR"/>
+        </w:rPr>
+        <w:t>χειριστή</w:t>
+      </w:r>
+      <w:r>
+        <w:rPr>
+          <w:rFonts w:ascii="Roboto" w:hAnsi="Roboto" w:cs="Roboto"/>
+          <w:color w:val="000000" w:themeColor="text1"/>
+          <w:sz w:val="24"/>
+          <w:szCs w:val="24"/>
+          <w:lang w:val="el-GR"/>
+        </w:rPr>
+        <w:t>.</w:t>
+      </w:r>
+    </w:p>
+    <w:p>
+      <w:pPr>
+        <w:ind w:left="696" w:firstLine="24"/>
+        <w:rPr>
+          <w:color w:val="000000" w:themeColor="text1"/>
+          <w:lang w:val="el-GR"/>
+        </w:rPr>
+      </w:pPr>
+      <w:r>
+        <w:rPr>
+          <w:rFonts w:ascii="Roboto" w:hAnsi="Roboto" w:cs="Roboto"/>
+          <w:b/>
+          <w:bCs/>
+          <w:color w:val="000000" w:themeColor="text1"/>
+          <w:sz w:val="24"/>
+          <w:szCs w:val="24"/>
+          <w:lang w:val="el-GR"/>
+        </w:rPr>
+        <w:t xml:space="preserve">      </w:t>
+      </w:r>
+      <w:r>
+        <w:rPr>
+          <w:rFonts w:ascii="Roboto" w:hAnsi="Roboto" w:cs="Roboto"/>
+          <w:b/>
+          <w:bCs/>
+          <w:color w:val="000000" w:themeColor="text1"/>
+          <w:sz w:val="24"/>
+          <w:szCs w:val="24"/>
+        </w:rPr>
+        <w:t>d</w:t>
+      </w:r>
+      <w:r>
+        <w:rPr>
+          <w:rFonts w:ascii="Roboto" w:hAnsi="Roboto" w:cs="Roboto"/>
+          <w:b/>
+          <w:bCs/>
+          <w:color w:val="000000" w:themeColor="text1"/>
+          <w:sz w:val="24"/>
+          <w:szCs w:val="24"/>
+          <w:lang w:val="el-GR"/>
+        </w:rPr>
+        <w:t xml:space="preserve">. </w:t>
+      </w:r>
+      <w:r>
+        <w:rPr>
+          <w:rFonts w:ascii="Roboto" w:hAnsi="Roboto" w:cs="Roboto"/>
+          <w:b/>
+          <w:bCs/>
+          <w:color w:val="000000" w:themeColor="text1"/>
+          <w:sz w:val="24"/>
+          <w:szCs w:val="24"/>
+          <w:lang w:val="el-GR"/>
+        </w:rPr>
+        <w:t>Εναλλακτική ροή 4 (Αποτυχία επαλήθευσης στοιχείων πληρωμής)</w:t>
+      </w:r>
+      <w:r>
+        <w:rPr>
+          <w:rFonts w:ascii="Roboto" w:hAnsi="Roboto" w:cs="Roboto"/>
+          <w:b/>
+          <w:bCs/>
+          <w:color w:val="000000" w:themeColor="text1"/>
+          <w:sz w:val="24"/>
+          <w:szCs w:val="24"/>
+          <w:lang w:val="el-GR"/>
+        </w:rPr>
+        <w:t>:</w:t>
+      </w:r>
+    </w:p>
+    <w:p>
+      <w:pPr>
+        <w:ind w:left="1440" w:hanging="24"/>
+        <w:rPr>
+          <w:rFonts w:ascii="Roboto" w:hAnsi="Roboto" w:cs="Roboto"/>
+          <w:color w:val="000000" w:themeColor="text1"/>
+          <w:sz w:val="24"/>
+          <w:szCs w:val="24"/>
+          <w:lang w:val="el-GR"/>
+        </w:rPr>
+      </w:pPr>
+      <w:r>
+        <w:rPr>
+          <w:rFonts w:ascii="Roboto" w:hAnsi="Roboto" w:cs="Roboto"/>
+          <w:color w:val="000000" w:themeColor="text1"/>
+          <w:sz w:val="24"/>
+          <w:szCs w:val="24"/>
+          <w:lang w:val="el-GR"/>
+        </w:rPr>
+        <w:t>13</w:t>
+      </w:r>
+      <w:r>
+        <w:rPr>
+          <w:rFonts w:ascii="Roboto" w:hAnsi="Roboto" w:cs="Roboto"/>
+          <w:color w:val="000000" w:themeColor="text1"/>
+          <w:sz w:val="24"/>
+          <w:szCs w:val="24"/>
+          <w:lang w:val="el-GR"/>
+        </w:rPr>
+        <w:t>.α.1.</w:t>
+      </w:r>
+      <w:r>
+        <w:rPr>
+          <w:rFonts w:ascii="Roboto" w:hAnsi="Roboto" w:cs="Roboto"/>
+          <w:color w:val="000000" w:themeColor="text1"/>
+          <w:sz w:val="24"/>
+          <w:szCs w:val="24"/>
+          <w:lang w:val="el-GR"/>
+        </w:rPr>
+        <w:t xml:space="preserve"> Διαπιστώνεται από το σύστημα η α</w:t>
+      </w:r>
+      <w:r>
+        <w:rPr>
+          <w:rFonts w:ascii="Roboto" w:hAnsi="Roboto" w:cs="Roboto"/>
+          <w:color w:val="000000" w:themeColor="text1"/>
+          <w:sz w:val="24"/>
+          <w:szCs w:val="24"/>
+          <w:lang w:val="el-GR"/>
+        </w:rPr>
+        <w:t xml:space="preserve">ποτυχία </w:t>
+      </w:r>
+      <w:r>
+        <w:rPr>
+          <w:rFonts w:ascii="Roboto" w:hAnsi="Roboto" w:cs="Roboto"/>
+          <w:color w:val="000000" w:themeColor="text1"/>
+          <w:sz w:val="24"/>
+          <w:szCs w:val="24"/>
+          <w:lang w:val="el-GR"/>
+        </w:rPr>
+        <w:t>επαλήθευσης</w:t>
+      </w:r>
+      <w:r>
+        <w:rPr>
+          <w:rFonts w:ascii="Roboto" w:hAnsi="Roboto" w:cs="Roboto"/>
+          <w:color w:val="000000" w:themeColor="text1"/>
+          <w:sz w:val="24"/>
+          <w:szCs w:val="24"/>
+          <w:lang w:val="el-GR"/>
+        </w:rPr>
+        <w:t xml:space="preserve"> στοιχείω</w:t>
+      </w:r>
+      <w:r>
+        <w:rPr>
+          <w:rFonts w:ascii="Roboto" w:hAnsi="Roboto" w:cs="Roboto"/>
+          <w:color w:val="000000" w:themeColor="text1"/>
+          <w:sz w:val="24"/>
+          <w:szCs w:val="24"/>
+          <w:lang w:val="el-GR"/>
+        </w:rPr>
+        <w:t>ν</w:t>
+      </w:r>
+      <w:r>
+        <w:rPr>
+          <w:rFonts w:ascii="Roboto" w:hAnsi="Roboto" w:cs="Roboto"/>
+          <w:color w:val="000000" w:themeColor="text1"/>
+          <w:sz w:val="24"/>
+          <w:szCs w:val="24"/>
+          <w:lang w:val="el-GR"/>
+        </w:rPr>
+        <w:t xml:space="preserve"> </w:t>
+      </w:r>
+      <w:r>
+        <w:rPr>
+          <w:rFonts w:ascii="Roboto" w:hAnsi="Roboto" w:cs="Roboto"/>
+          <w:color w:val="000000" w:themeColor="text1"/>
+          <w:sz w:val="24"/>
+          <w:szCs w:val="24"/>
+          <w:lang w:val="el-GR"/>
+        </w:rPr>
+        <w:t>πληρωμής</w:t>
+      </w:r>
+      <w:r>
+        <w:rPr>
+          <w:rFonts w:ascii="Roboto" w:hAnsi="Roboto" w:cs="Roboto"/>
+          <w:color w:val="000000" w:themeColor="text1"/>
+          <w:sz w:val="24"/>
+          <w:szCs w:val="24"/>
+          <w:lang w:val="el-GR"/>
+        </w:rPr>
+        <w:t>, η οποία γνωστοποιείται στο χρήστη μέσω μηνύματος</w:t>
+      </w:r>
+      <w:r>
+        <w:rPr>
+          <w:rFonts w:ascii="Roboto" w:hAnsi="Roboto" w:cs="Roboto"/>
+          <w:color w:val="000000" w:themeColor="text1"/>
+          <w:sz w:val="24"/>
+          <w:szCs w:val="24"/>
+          <w:lang w:val="el-GR"/>
+        </w:rPr>
+        <w:t xml:space="preserve">, παραμένοντας στην ίδια οθόνη και αναμένοντας νέα είσοδο από το </w:t>
+      </w:r>
+      <w:r>
+        <w:rPr>
+          <w:rFonts w:ascii="Roboto" w:hAnsi="Roboto" w:cs="Roboto"/>
+          <w:color w:val="000000" w:themeColor="text1"/>
+          <w:sz w:val="24"/>
+          <w:szCs w:val="24"/>
+          <w:lang w:val="el-GR"/>
+        </w:rPr>
+        <w:t>χειριστή</w:t>
+      </w:r>
+      <w:r>
+        <w:rPr>
+          <w:rFonts w:ascii="Roboto" w:hAnsi="Roboto" w:cs="Roboto"/>
+          <w:color w:val="000000" w:themeColor="text1"/>
+          <w:sz w:val="24"/>
+          <w:szCs w:val="24"/>
+          <w:lang w:val="el-GR"/>
+        </w:rPr>
+        <w:t>.</w:t>
+      </w:r>
+    </w:p>
+    <w:p>
+      <w:pPr>
+        <w:ind w:left="1080"/>
+        <w:rPr>
+          <w:rFonts w:ascii="Roboto" w:hAnsi="Roboto" w:cs="Roboto"/>
+          <w:b/>
+          <w:color w:val="000000" w:themeColor="text1"/>
+          <w:sz w:val="24"/>
+          <w:szCs w:val="24"/>
+          <w:lang w:val="el-GR"/>
+        </w:rPr>
+      </w:pPr>
+      <w:r>
+        <w:rPr>
+          <w:rFonts w:ascii="Roboto" w:hAnsi="Roboto" w:cs="Roboto"/>
+          <w:color w:val="000000" w:themeColor="text1"/>
+          <w:sz w:val="24"/>
+          <w:szCs w:val="24"/>
+        </w:rPr>
+        <w:t>e</w:t>
+      </w:r>
+      <w:r>
+        <w:rPr>
+          <w:rFonts w:ascii="Roboto" w:hAnsi="Roboto" w:cs="Roboto"/>
+          <w:color w:val="000000" w:themeColor="text1"/>
+          <w:sz w:val="24"/>
+          <w:szCs w:val="24"/>
+          <w:lang w:val="el-GR"/>
+        </w:rPr>
+        <w:t xml:space="preserve">. </w:t>
+      </w:r>
+      <w:r>
+        <w:rPr>
+          <w:rFonts w:ascii="Roboto" w:hAnsi="Roboto" w:cs="Roboto"/>
+          <w:b/>
+          <w:color w:val="000000" w:themeColor="text1"/>
+          <w:sz w:val="24"/>
+          <w:szCs w:val="24"/>
+          <w:lang w:val="el-GR"/>
+        </w:rPr>
+        <w:t>Εναλλακτική ροή 5 (Απλή Αποθήκευση ξενάγησης):</w:t>
       </w:r>
     </w:p>
     <w:p>
       <w:pPr>
         <w:ind w:left="1440"/>
         <w:rPr>
-          <w:color w:val="000000" w:themeColor="text1"/>
-          <w:lang w:val="el-GR"/>
-        </w:rPr>
-      </w:pPr>
-      <w:r>
-        <w:rPr>
-          <w:rFonts w:ascii="Roboto" w:hAnsi="Roboto" w:cs="Roboto"/>
-          <w:b/>
-          <w:bCs/>
-          <w:color w:val="000000" w:themeColor="text1"/>
-          <w:sz w:val="24"/>
-          <w:szCs w:val="24"/>
-          <w:lang w:val="el-GR"/>
-        </w:rPr>
-        <w:t>Εναλλακτική ροή 4 (Αποτυχία επαλήθευσης στοιχείων πληρωμής)</w:t>
-      </w:r>
-      <w:r>
-        <w:rPr>
-          <w:rFonts w:ascii="Roboto" w:hAnsi="Roboto" w:cs="Roboto"/>
-          <w:b/>
-          <w:bCs/>
-          <w:color w:val="000000" w:themeColor="text1"/>
-          <w:sz w:val="24"/>
-          <w:szCs w:val="24"/>
-          <w:lang w:val="el-GR"/>
-        </w:rPr>
-        <w:t>:</w:t>
-      </w:r>
-    </w:p>
-    <w:p>
-      <w:pPr>
-        <w:ind w:left="1440" w:hanging="24"/>
-        <w:rPr>
-          <w:rFonts w:ascii="Roboto" w:hAnsi="Roboto" w:cs="Roboto"/>
-          <w:color w:val="000000" w:themeColor="text1"/>
-          <w:sz w:val="24"/>
-          <w:szCs w:val="24"/>
-          <w:lang w:val="el-GR"/>
-        </w:rPr>
-      </w:pPr>
-      <w:r>
-        <w:rPr>
-          <w:rFonts w:ascii="Roboto" w:hAnsi="Roboto" w:cs="Roboto"/>
-          <w:color w:val="000000" w:themeColor="text1"/>
-          <w:sz w:val="24"/>
-          <w:szCs w:val="24"/>
-          <w:lang w:val="el-GR"/>
-        </w:rPr>
-        <w:t>13</w:t>
-      </w:r>
-      <w:r>
-        <w:rPr>
-          <w:rFonts w:ascii="Roboto" w:hAnsi="Roboto" w:cs="Roboto"/>
-          <w:color w:val="000000" w:themeColor="text1"/>
-          <w:sz w:val="24"/>
-          <w:szCs w:val="24"/>
-          <w:lang w:val="el-GR"/>
-        </w:rPr>
-        <w:t>.α.1.</w:t>
-      </w:r>
-      <w:r>
-        <w:rPr>
-          <w:rFonts w:ascii="Roboto" w:hAnsi="Roboto" w:cs="Roboto"/>
-          <w:color w:val="000000" w:themeColor="text1"/>
-          <w:sz w:val="24"/>
-          <w:szCs w:val="24"/>
-          <w:lang w:val="el-GR"/>
-        </w:rPr>
-        <w:t xml:space="preserve"> Διαπιστώνεται από το σύστημα η α</w:t>
-      </w:r>
-      <w:r>
-        <w:rPr>
-          <w:rFonts w:ascii="Roboto" w:hAnsi="Roboto" w:cs="Roboto"/>
-          <w:color w:val="000000" w:themeColor="text1"/>
-          <w:sz w:val="24"/>
-          <w:szCs w:val="24"/>
-          <w:lang w:val="el-GR"/>
-        </w:rPr>
-        <w:t xml:space="preserve">ποτυχία </w:t>
-      </w:r>
-      <w:r>
-        <w:rPr>
-          <w:rFonts w:ascii="Roboto" w:hAnsi="Roboto" w:cs="Roboto"/>
-          <w:color w:val="000000" w:themeColor="text1"/>
-          <w:sz w:val="24"/>
-          <w:szCs w:val="24"/>
-          <w:lang w:val="el-GR"/>
-        </w:rPr>
-        <w:t>επαλήθευσης</w:t>
-      </w:r>
-      <w:r>
-        <w:rPr>
-          <w:rFonts w:ascii="Roboto" w:hAnsi="Roboto" w:cs="Roboto"/>
-          <w:color w:val="000000" w:themeColor="text1"/>
-          <w:sz w:val="24"/>
-          <w:szCs w:val="24"/>
-          <w:lang w:val="el-GR"/>
-        </w:rPr>
-        <w:t xml:space="preserve"> στοιχείω</w:t>
-      </w:r>
-      <w:r>
-        <w:rPr>
-          <w:rFonts w:ascii="Roboto" w:hAnsi="Roboto" w:cs="Roboto"/>
-          <w:color w:val="000000" w:themeColor="text1"/>
-          <w:sz w:val="24"/>
-          <w:szCs w:val="24"/>
-          <w:lang w:val="el-GR"/>
-        </w:rPr>
-        <w:t>ν</w:t>
+          <w:rFonts w:ascii="Roboto" w:hAnsi="Roboto" w:cs="Roboto"/>
+          <w:color w:val="000000" w:themeColor="text1"/>
+          <w:sz w:val="24"/>
+          <w:szCs w:val="24"/>
+          <w:lang w:val="el-GR"/>
+        </w:rPr>
+      </w:pPr>
+      <w:r>
+        <w:rPr>
+          <w:rFonts w:ascii="Roboto" w:hAnsi="Roboto" w:cs="Roboto"/>
+          <w:color w:val="000000" w:themeColor="text1"/>
+          <w:sz w:val="24"/>
+          <w:szCs w:val="24"/>
+          <w:lang w:val="el-GR"/>
+        </w:rPr>
+        <w:t>1</w:t>
+      </w:r>
+      <w:r>
+        <w:rPr>
+          <w:rFonts w:ascii="Roboto" w:hAnsi="Roboto" w:cs="Roboto"/>
+          <w:color w:val="000000" w:themeColor="text1"/>
+          <w:sz w:val="24"/>
+          <w:szCs w:val="24"/>
+        </w:rPr>
+        <w:t>5</w:t>
+      </w:r>
+      <w:r>
+        <w:rPr>
+          <w:rFonts w:ascii="Roboto" w:hAnsi="Roboto" w:cs="Roboto"/>
+          <w:color w:val="000000" w:themeColor="text1"/>
+          <w:sz w:val="24"/>
+          <w:szCs w:val="24"/>
+          <w:lang w:val="el-GR"/>
+        </w:rPr>
+        <w:t>.α.1. Ο χειριστής επιλέγει να μη δημοσιεύσει την ξενάγηση.</w:t>
+      </w:r>
+    </w:p>
+    <w:p>
+      <w:pPr>
+        <w:ind w:left="1440"/>
+        <w:rPr>
+          <w:rFonts w:ascii="Roboto" w:hAnsi="Roboto" w:cs="Roboto"/>
+          <w:color w:val="000000" w:themeColor="text1"/>
+          <w:sz w:val="24"/>
+          <w:szCs w:val="24"/>
+          <w:lang w:val="el-GR"/>
+        </w:rPr>
+      </w:pPr>
+      <w:r>
+        <w:rPr>
+          <w:rFonts w:ascii="Roboto" w:hAnsi="Roboto" w:cs="Roboto"/>
+          <w:color w:val="000000" w:themeColor="text1"/>
+          <w:sz w:val="24"/>
+          <w:szCs w:val="24"/>
+          <w:lang w:val="el-GR"/>
+        </w:rPr>
+        <w:t>1</w:t>
+      </w:r>
+      <w:r>
+        <w:rPr>
+          <w:rFonts w:ascii="Roboto" w:hAnsi="Roboto" w:cs="Roboto"/>
+          <w:color w:val="000000" w:themeColor="text1"/>
+          <w:sz w:val="24"/>
+          <w:szCs w:val="24"/>
+        </w:rPr>
+        <w:t>5</w:t>
+      </w:r>
+      <w:r>
+        <w:rPr>
+          <w:rFonts w:ascii="Roboto" w:hAnsi="Roboto" w:cs="Roboto"/>
+          <w:color w:val="000000" w:themeColor="text1"/>
+          <w:sz w:val="24"/>
+          <w:szCs w:val="24"/>
+          <w:lang w:val="el-GR"/>
+        </w:rPr>
+        <w:t>.α.2. Το σύστημα επιστρέφει στην οθόνη ιστορικού ξεναγήσεων εμφανίζοντας μήνυμα</w:t>
+      </w:r>
+      <w:r>
+        <w:rPr>
+          <w:rFonts w:ascii="Roboto" w:hAnsi="Roboto" w:cs="Roboto"/>
+          <w:color w:val="000000" w:themeColor="text1"/>
+          <w:sz w:val="24"/>
+          <w:szCs w:val="24"/>
+          <w:lang w:val="el-GR"/>
+        </w:rPr>
+        <w:t xml:space="preserve"> επιτυχούς αποθήκευσης</w:t>
+      </w:r>
+      <w:r>
+        <w:rPr>
+          <w:rFonts w:ascii="Roboto" w:hAnsi="Roboto" w:cs="Roboto"/>
+          <w:color w:val="000000" w:themeColor="text1"/>
+          <w:sz w:val="24"/>
+          <w:szCs w:val="24"/>
+          <w:lang w:val="el-GR"/>
+        </w:rPr>
+        <w:t xml:space="preserve">. Εμφανίζει τη νέα ξενάγηση στη λίστα της οθόνης αλλά αυτή τη φορά την αφήνει </w:t>
+      </w:r>
+      <w:r>
+        <w:rPr>
+          <w:rFonts w:ascii="Roboto" w:hAnsi="Roboto" w:cs="Roboto"/>
+          <w:color w:val="000000" w:themeColor="text1"/>
+          <w:sz w:val="24"/>
+          <w:szCs w:val="24"/>
+          <w:lang w:val="el-GR"/>
+        </w:rPr>
+        <w:t>“</w:t>
+      </w:r>
+      <w:r>
+        <w:rPr>
+          <w:rFonts w:ascii="Roboto" w:hAnsi="Roboto" w:cs="Roboto"/>
+          <w:color w:val="000000" w:themeColor="text1"/>
+          <w:sz w:val="24"/>
+          <w:szCs w:val="24"/>
+          <w:lang w:val="el-GR"/>
+        </w:rPr>
+        <w:t>ιδιωτική</w:t>
+      </w:r>
+      <w:r>
+        <w:rPr>
+          <w:rFonts w:ascii="Roboto" w:hAnsi="Roboto" w:cs="Roboto"/>
+          <w:color w:val="000000" w:themeColor="text1"/>
+          <w:sz w:val="24"/>
+          <w:szCs w:val="24"/>
+          <w:lang w:val="el-GR"/>
+        </w:rPr>
+        <w:t>”</w:t>
+      </w:r>
+      <w:r>
+        <w:rPr>
+          <w:rFonts w:ascii="Roboto" w:hAnsi="Roboto" w:cs="Roboto"/>
+          <w:color w:val="000000" w:themeColor="text1"/>
+          <w:sz w:val="24"/>
+          <w:szCs w:val="24"/>
+          <w:lang w:val="el-GR"/>
+        </w:rPr>
+        <w:t>,</w:t>
+      </w:r>
+      <w:r>
+        <w:rPr>
+          <w:rFonts w:ascii="Roboto" w:hAnsi="Roboto" w:cs="Roboto"/>
+          <w:color w:val="000000" w:themeColor="text1"/>
+          <w:sz w:val="24"/>
+          <w:szCs w:val="24"/>
+          <w:lang w:val="el-GR"/>
+        </w:rPr>
+        <w:t xml:space="preserve"> όπως ισχύει από προεπιλογή</w:t>
+      </w:r>
+      <w:r>
+        <w:rPr>
+          <w:rFonts w:ascii="Roboto" w:hAnsi="Roboto" w:cs="Roboto"/>
+          <w:color w:val="000000" w:themeColor="text1"/>
+          <w:sz w:val="24"/>
+          <w:szCs w:val="24"/>
+          <w:lang w:val="el-GR"/>
+        </w:rPr>
+        <w:t>.</w:t>
       </w:r>
       <w:r>
         <w:rPr>
@@ -4486,263 +4904,6 @@
           <w:lang w:val="el-GR"/>
         </w:rPr>
         <w:t xml:space="preserve"> </w:t>
-      </w:r>
-      <w:r>
-        <w:rPr>
-          <w:rFonts w:ascii="Roboto" w:hAnsi="Roboto" w:cs="Roboto"/>
-          <w:color w:val="000000" w:themeColor="text1"/>
-          <w:sz w:val="24"/>
-          <w:szCs w:val="24"/>
-          <w:lang w:val="el-GR"/>
-        </w:rPr>
-        <w:t>πληρωμής</w:t>
-      </w:r>
-      <w:r>
-        <w:rPr>
-          <w:rFonts w:ascii="Roboto" w:hAnsi="Roboto" w:cs="Roboto"/>
-          <w:color w:val="000000" w:themeColor="text1"/>
-          <w:sz w:val="24"/>
-          <w:szCs w:val="24"/>
-          <w:lang w:val="el-GR"/>
-        </w:rPr>
-        <w:t>, η οποία γνωστοποιείται στο χρήστη μέσω μηνύματος</w:t>
-      </w:r>
-      <w:r>
-        <w:rPr>
-          <w:rFonts w:ascii="Roboto" w:hAnsi="Roboto" w:cs="Roboto"/>
-          <w:color w:val="000000" w:themeColor="text1"/>
-          <w:sz w:val="24"/>
-          <w:szCs w:val="24"/>
-          <w:lang w:val="el-GR"/>
-        </w:rPr>
-        <w:t>, παραμένοντας στην ίδια οθόνη και αναμένοντας νέα είσοδο από το χρήστη.</w:t>
-      </w:r>
-    </w:p>
-    <w:p>
-      <w:pPr>
-        <w:ind w:left="1080"/>
-        <w:rPr>
-          <w:rFonts w:ascii="Roboto" w:hAnsi="Roboto" w:cs="Roboto"/>
-          <w:b/>
-          <w:color w:val="000000" w:themeColor="text1"/>
-          <w:sz w:val="24"/>
-          <w:szCs w:val="24"/>
-          <w:lang w:val="el-GR"/>
-        </w:rPr>
-      </w:pPr>
-      <w:r>
-        <w:rPr>
-          <w:rFonts w:ascii="Roboto" w:hAnsi="Roboto" w:cs="Roboto"/>
-          <w:color w:val="000000" w:themeColor="text1"/>
-          <w:sz w:val="24"/>
-          <w:szCs w:val="24"/>
-        </w:rPr>
-        <w:t>e</w:t>
-      </w:r>
-      <w:r>
-        <w:rPr>
-          <w:rFonts w:ascii="Roboto" w:hAnsi="Roboto" w:cs="Roboto"/>
-          <w:color w:val="000000" w:themeColor="text1"/>
-          <w:sz w:val="24"/>
-          <w:szCs w:val="24"/>
-          <w:lang w:val="el-GR"/>
-        </w:rPr>
-        <w:t xml:space="preserve">. </w:t>
-      </w:r>
-      <w:r>
-        <w:rPr>
-          <w:rFonts w:ascii="Roboto" w:hAnsi="Roboto" w:cs="Roboto"/>
-          <w:b/>
-          <w:color w:val="000000" w:themeColor="text1"/>
-          <w:sz w:val="24"/>
-          <w:szCs w:val="24"/>
-          <w:lang w:val="el-GR"/>
-        </w:rPr>
-        <w:t>Εναλλακτική ροή 5 (Απλή Αποθήκευση ξενάγησης):</w:t>
-      </w:r>
-    </w:p>
-    <w:p>
-      <w:pPr>
-        <w:ind w:left="1440"/>
-        <w:rPr>
-          <w:rFonts w:ascii="Roboto" w:hAnsi="Roboto" w:cs="Roboto"/>
-          <w:color w:val="000000" w:themeColor="text1"/>
-          <w:sz w:val="24"/>
-          <w:szCs w:val="24"/>
-          <w:lang w:val="el-GR"/>
-        </w:rPr>
-      </w:pPr>
-      <w:r>
-        <w:rPr>
-          <w:rFonts w:ascii="Roboto" w:hAnsi="Roboto" w:cs="Roboto"/>
-          <w:color w:val="000000" w:themeColor="text1"/>
-          <w:sz w:val="24"/>
-          <w:szCs w:val="24"/>
-          <w:lang w:val="el-GR"/>
-        </w:rPr>
-        <w:t>1</w:t>
-      </w:r>
-      <w:r>
-        <w:rPr>
-          <w:rFonts w:ascii="Roboto" w:hAnsi="Roboto" w:cs="Roboto"/>
-          <w:color w:val="000000" w:themeColor="text1"/>
-          <w:sz w:val="24"/>
-          <w:szCs w:val="24"/>
-          <w:lang w:val="el-GR"/>
-        </w:rPr>
-        <w:t>4</w:t>
-      </w:r>
-      <w:r>
-        <w:rPr>
-          <w:rFonts w:ascii="Roboto" w:hAnsi="Roboto" w:cs="Roboto"/>
-          <w:color w:val="000000" w:themeColor="text1"/>
-          <w:sz w:val="24"/>
-          <w:szCs w:val="24"/>
-          <w:lang w:val="el-GR"/>
-        </w:rPr>
-        <w:t>.α.1. Ο χειριστής επιλέγει να μη δημοσιεύσει την ξενάγηση.</w:t>
-      </w:r>
-    </w:p>
-    <w:p>
-      <w:pPr>
-        <w:ind w:left="1440"/>
-        <w:rPr>
-          <w:rFonts w:ascii="Roboto" w:hAnsi="Roboto" w:cs="Roboto"/>
-          <w:color w:val="000000" w:themeColor="text1"/>
-          <w:sz w:val="24"/>
-          <w:szCs w:val="24"/>
-          <w:lang w:val="el-GR"/>
-        </w:rPr>
-      </w:pPr>
-      <w:r>
-        <w:rPr>
-          <w:rFonts w:ascii="Roboto" w:hAnsi="Roboto" w:cs="Roboto"/>
-          <w:color w:val="000000" w:themeColor="text1"/>
-          <w:sz w:val="24"/>
-          <w:szCs w:val="24"/>
-          <w:lang w:val="el-GR"/>
-        </w:rPr>
-        <w:t>1</w:t>
-      </w:r>
-      <w:r>
-        <w:rPr>
-          <w:rFonts w:ascii="Roboto" w:hAnsi="Roboto" w:cs="Roboto"/>
-          <w:color w:val="000000" w:themeColor="text1"/>
-          <w:sz w:val="24"/>
-          <w:szCs w:val="24"/>
-          <w:lang w:val="el-GR"/>
-        </w:rPr>
-        <w:t>4</w:t>
-      </w:r>
-      <w:r>
-        <w:rPr>
-          <w:rFonts w:ascii="Roboto" w:hAnsi="Roboto" w:cs="Roboto"/>
-          <w:color w:val="000000" w:themeColor="text1"/>
-          <w:sz w:val="24"/>
-          <w:szCs w:val="24"/>
-          <w:lang w:val="el-GR"/>
-        </w:rPr>
-        <w:t>.α.2. Το σύστημα επιστρέφει στην οθόνη ιστορικού ξεναγήσεων εμφανίζοντας μήνυμα</w:t>
-      </w:r>
-      <w:r>
-        <w:rPr>
-          <w:rFonts w:ascii="Roboto" w:hAnsi="Roboto" w:cs="Roboto"/>
-          <w:color w:val="000000" w:themeColor="text1"/>
-          <w:sz w:val="24"/>
-          <w:szCs w:val="24"/>
-          <w:lang w:val="el-GR"/>
-        </w:rPr>
-        <w:t xml:space="preserve"> επιτυχούς αποθήκευσης</w:t>
-      </w:r>
-      <w:r>
-        <w:rPr>
-          <w:rFonts w:ascii="Roboto" w:hAnsi="Roboto" w:cs="Roboto"/>
-          <w:color w:val="000000" w:themeColor="text1"/>
-          <w:sz w:val="24"/>
-          <w:szCs w:val="24"/>
-          <w:lang w:val="el-GR"/>
-        </w:rPr>
-        <w:t xml:space="preserve">. Εμφανίζει πάλι τη νέα ξενάγηση στη λίστα της οθόνης αλλά αυτή τη φορά την αφήνει </w:t>
-      </w:r>
-      <w:r>
-        <w:rPr>
-          <w:rFonts w:ascii="Roboto" w:hAnsi="Roboto" w:cs="Roboto"/>
-          <w:color w:val="000000" w:themeColor="text1"/>
-          <w:sz w:val="24"/>
-          <w:szCs w:val="24"/>
-          <w:lang w:val="el-GR"/>
-        </w:rPr>
-        <w:t>“</w:t>
-      </w:r>
-      <w:r>
-        <w:rPr>
-          <w:rFonts w:ascii="Roboto" w:hAnsi="Roboto" w:cs="Roboto"/>
-          <w:color w:val="000000" w:themeColor="text1"/>
-          <w:sz w:val="24"/>
-          <w:szCs w:val="24"/>
-          <w:lang w:val="el-GR"/>
-        </w:rPr>
-        <w:t>ιδιωτική</w:t>
-      </w:r>
-      <w:r>
-        <w:rPr>
-          <w:rFonts w:ascii="Roboto" w:hAnsi="Roboto" w:cs="Roboto"/>
-          <w:color w:val="000000" w:themeColor="text1"/>
-          <w:sz w:val="24"/>
-          <w:szCs w:val="24"/>
-          <w:lang w:val="el-GR"/>
-        </w:rPr>
-        <w:t>”</w:t>
-      </w:r>
-      <w:r>
-        <w:rPr>
-          <w:rFonts w:ascii="Roboto" w:hAnsi="Roboto" w:cs="Roboto"/>
-          <w:color w:val="000000" w:themeColor="text1"/>
-          <w:sz w:val="24"/>
-          <w:szCs w:val="24"/>
-          <w:lang w:val="el-GR"/>
-        </w:rPr>
-        <w:t>,</w:t>
-      </w:r>
-      <w:r>
-        <w:rPr>
-          <w:rFonts w:ascii="Roboto" w:hAnsi="Roboto" w:cs="Roboto"/>
-          <w:color w:val="000000" w:themeColor="text1"/>
-          <w:sz w:val="24"/>
-          <w:szCs w:val="24"/>
-          <w:lang w:val="el-GR"/>
-        </w:rPr>
-        <w:t xml:space="preserve"> όπως ισχύει από προεπιλογή,</w:t>
-      </w:r>
-      <w:r>
-        <w:rPr>
-          <w:rFonts w:ascii="Roboto" w:hAnsi="Roboto" w:cs="Roboto"/>
-          <w:color w:val="000000" w:themeColor="text1"/>
-          <w:sz w:val="24"/>
-          <w:szCs w:val="24"/>
-          <w:lang w:val="el-GR"/>
-        </w:rPr>
-        <w:t xml:space="preserve"> ώστε να μπορεί να τη βλέπει μόνο ο χειριστής στην περίπτωση που θέλει να την επεξεργαστεί, προτού τη δημοσιεύσει</w:t>
-      </w:r>
-      <w:r>
-        <w:rPr>
-          <w:rFonts w:ascii="Roboto" w:hAnsi="Roboto" w:cs="Roboto"/>
-          <w:color w:val="000000" w:themeColor="text1"/>
-          <w:sz w:val="24"/>
-          <w:szCs w:val="24"/>
-          <w:lang w:val="el-GR"/>
-        </w:rPr>
-        <w:t xml:space="preserve"> στο μέλλον</w:t>
-      </w:r>
-      <w:r>
-        <w:rPr>
-          <w:rFonts w:ascii="Roboto" w:hAnsi="Roboto" w:cs="Roboto"/>
-          <w:color w:val="000000" w:themeColor="text1"/>
-          <w:sz w:val="24"/>
-          <w:szCs w:val="24"/>
-          <w:lang w:val="el-GR"/>
-        </w:rPr>
-        <w:t>.</w:t>
       </w:r>
     </w:p>
     <w:p>
@@ -4854,7 +5015,27 @@
           <w:szCs w:val="24"/>
           <w:lang w:val="el-GR"/>
         </w:rPr>
-        <w:t>Ο χειριστής μέσα από μία ξεχωριστή διεπαφή, μπορεί να κάνει αίτηση δημιουργίας μίας εικονικής ξενάγησης.</w:t>
+        <w:t xml:space="preserve">Ο χειριστής μέσα από μία ξεχωριστή </w:t>
+      </w:r>
+      <w:proofErr w:type="spellStart"/>
+      <w:r>
+        <w:rPr>
+          <w:rFonts w:ascii="Roboto" w:hAnsi="Roboto" w:cs="Roboto"/>
+          <w:sz w:val="24"/>
+          <w:szCs w:val="24"/>
+          <w:lang w:val="el-GR"/>
+        </w:rPr>
+        <w:t>διεπαφή</w:t>
+      </w:r>
+      <w:proofErr w:type="spellEnd"/>
+      <w:r>
+        <w:rPr>
+          <w:rFonts w:ascii="Roboto" w:hAnsi="Roboto" w:cs="Roboto"/>
+          <w:sz w:val="24"/>
+          <w:szCs w:val="24"/>
+          <w:lang w:val="el-GR"/>
+        </w:rPr>
+        <w:t>, μπορεί να κάνει αίτηση δημιουργίας μίας εικονικής ξενάγησης.</w:t>
       </w:r>
     </w:p>
     <w:p>
@@ -5123,7 +5304,27 @@
           <w:szCs w:val="24"/>
           <w:lang w:val="el-GR"/>
         </w:rPr>
-        <w:t>5. Ο χειριστής επιλέγει ένα από διαθέσιμα templates για την εικονική του ξενάγηση.</w:t>
+        <w:t xml:space="preserve">5. Ο χειριστής επιλέγει ένα από διαθέσιμα </w:t>
+      </w:r>
+      <w:proofErr w:type="spellStart"/>
+      <w:r>
+        <w:rPr>
+          <w:rFonts w:ascii="Roboto" w:hAnsi="Roboto" w:cs="Roboto"/>
+          <w:sz w:val="24"/>
+          <w:szCs w:val="24"/>
+          <w:lang w:val="el-GR"/>
+        </w:rPr>
+        <w:t>templates</w:t>
+      </w:r>
+      <w:proofErr w:type="spellEnd"/>
+      <w:r>
+        <w:rPr>
+          <w:rFonts w:ascii="Roboto" w:hAnsi="Roboto" w:cs="Roboto"/>
+          <w:sz w:val="24"/>
+          <w:szCs w:val="24"/>
+          <w:lang w:val="el-GR"/>
+        </w:rPr>
+        <w:t xml:space="preserve"> για την εικονική του ξενάγηση.</w:t>
       </w:r>
     </w:p>
     <w:p>
@@ -5267,7 +5468,27 @@
           <w:szCs w:val="24"/>
           <w:lang w:val="el-GR"/>
         </w:rPr>
-        <w:t>12. Το σύστημα αποθηκεύει την εικονική ξενάγηση και δημιουργεί καινούργιο entry στην λίστα ξεναγήσεων.</w:t>
+        <w:t xml:space="preserve">12. Το σύστημα αποθηκεύει την εικονική ξενάγηση και δημιουργεί καινούργιο </w:t>
+      </w:r>
+      <w:proofErr w:type="spellStart"/>
+      <w:r>
+        <w:rPr>
+          <w:rFonts w:ascii="Roboto" w:hAnsi="Roboto" w:cs="Roboto"/>
+          <w:sz w:val="24"/>
+          <w:szCs w:val="24"/>
+          <w:lang w:val="el-GR"/>
+        </w:rPr>
+        <w:t>entry</w:t>
+      </w:r>
+      <w:proofErr w:type="spellEnd"/>
+      <w:r>
+        <w:rPr>
+          <w:rFonts w:ascii="Roboto" w:hAnsi="Roboto" w:cs="Roboto"/>
+          <w:sz w:val="24"/>
+          <w:szCs w:val="24"/>
+          <w:lang w:val="el-GR"/>
+        </w:rPr>
+        <w:t xml:space="preserve"> στην λίστα ξεναγήσεων.</w:t>
       </w:r>
     </w:p>
     <w:p>
@@ -5964,7 +6185,27 @@
           <w:szCs w:val="24"/>
           <w:lang w:val="el-GR"/>
         </w:rPr>
-        <w:t>(μορφοποίηση κειμένου, φόντο κ.α).</w:t>
+        <w:t xml:space="preserve">(μορφοποίηση κειμένου, φόντο </w:t>
+      </w:r>
+      <w:proofErr w:type="spellStart"/>
+      <w:r>
+        <w:rPr>
+          <w:rFonts w:ascii="Roboto" w:eastAsia="Roboto" w:hAnsi="Roboto" w:cs="Roboto"/>
+          <w:sz w:val="24"/>
+          <w:szCs w:val="24"/>
+          <w:lang w:val="el-GR"/>
+        </w:rPr>
+        <w:t>κ.α</w:t>
+      </w:r>
+      <w:proofErr w:type="spellEnd"/>
+      <w:r>
+        <w:rPr>
+          <w:rFonts w:ascii="Roboto" w:eastAsia="Roboto" w:hAnsi="Roboto" w:cs="Roboto"/>
+          <w:sz w:val="24"/>
+          <w:szCs w:val="24"/>
+          <w:lang w:val="el-GR"/>
+        </w:rPr>
+        <w:t>).</w:t>
       </w:r>
     </w:p>
     <w:p>
@@ -5990,7 +6231,27 @@
           <w:szCs w:val="24"/>
           <w:lang w:val="el-GR"/>
         </w:rPr>
-        <w:t>Το σύστημα ελέγχει την επάρκεια προαπαιτούμενων πληροφοριών.</w:t>
+        <w:t xml:space="preserve">Το σύστημα ελέγχει την επάρκεια </w:t>
+      </w:r>
+      <w:proofErr w:type="spellStart"/>
+      <w:r>
+        <w:rPr>
+          <w:rFonts w:ascii="Roboto" w:eastAsia="Roboto" w:hAnsi="Roboto" w:cs="Roboto"/>
+          <w:sz w:val="24"/>
+          <w:szCs w:val="24"/>
+          <w:lang w:val="el-GR"/>
+        </w:rPr>
+        <w:t>προαπαιτούμενων</w:t>
+      </w:r>
+      <w:proofErr w:type="spellEnd"/>
+      <w:r>
+        <w:rPr>
+          <w:rFonts w:ascii="Roboto" w:eastAsia="Roboto" w:hAnsi="Roboto" w:cs="Roboto"/>
+          <w:sz w:val="24"/>
+          <w:szCs w:val="24"/>
+          <w:lang w:val="el-GR"/>
+        </w:rPr>
+        <w:t xml:space="preserve"> πληροφοριών.</w:t>
       </w:r>
     </w:p>
     <w:p>
@@ -6224,13 +6485,59 @@
         </w:rPr>
         <w:t xml:space="preserve">. </w:t>
       </w:r>
-      <w:r>
-        <w:rPr>
-          <w:rFonts w:ascii="Roboto" w:eastAsia="Roboto" w:hAnsi="Roboto" w:cs="Roboto"/>
-          <w:sz w:val="24"/>
-          <w:szCs w:val="24"/>
-        </w:rPr>
-        <w:t>Εμφανίζει ειδοποίηση επιτυχίας.</w:t>
+      <w:proofErr w:type="spellStart"/>
+      <w:r>
+        <w:rPr>
+          <w:rFonts w:ascii="Roboto" w:eastAsia="Roboto" w:hAnsi="Roboto" w:cs="Roboto"/>
+          <w:sz w:val="24"/>
+          <w:szCs w:val="24"/>
+        </w:rPr>
+        <w:t>Εμφ</w:t>
+      </w:r>
+      <w:proofErr w:type="spellEnd"/>
+      <w:r>
+        <w:rPr>
+          <w:rFonts w:ascii="Roboto" w:eastAsia="Roboto" w:hAnsi="Roboto" w:cs="Roboto"/>
+          <w:sz w:val="24"/>
+          <w:szCs w:val="24"/>
+        </w:rPr>
+        <w:t xml:space="preserve">ανίζει </w:t>
+      </w:r>
+      <w:proofErr w:type="spellStart"/>
+      <w:r>
+        <w:rPr>
+          <w:rFonts w:ascii="Roboto" w:eastAsia="Roboto" w:hAnsi="Roboto" w:cs="Roboto"/>
+          <w:sz w:val="24"/>
+          <w:szCs w:val="24"/>
+        </w:rPr>
+        <w:t>ειδο</w:t>
+      </w:r>
+      <w:proofErr w:type="spellEnd"/>
+      <w:r>
+        <w:rPr>
+          <w:rFonts w:ascii="Roboto" w:eastAsia="Roboto" w:hAnsi="Roboto" w:cs="Roboto"/>
+          <w:sz w:val="24"/>
+          <w:szCs w:val="24"/>
+        </w:rPr>
+        <w:t>ποίηση επ</w:t>
+      </w:r>
+      <w:proofErr w:type="spellStart"/>
+      <w:r>
+        <w:rPr>
+          <w:rFonts w:ascii="Roboto" w:eastAsia="Roboto" w:hAnsi="Roboto" w:cs="Roboto"/>
+          <w:sz w:val="24"/>
+          <w:szCs w:val="24"/>
+        </w:rPr>
+        <w:t>ιτυχί</w:t>
+      </w:r>
+      <w:proofErr w:type="spellEnd"/>
+      <w:r>
+        <w:rPr>
+          <w:rFonts w:ascii="Roboto" w:eastAsia="Roboto" w:hAnsi="Roboto" w:cs="Roboto"/>
+          <w:sz w:val="24"/>
+          <w:szCs w:val="24"/>
+        </w:rPr>
+        <w:t>ας.</w:t>
       </w:r>
     </w:p>
     <w:p>
@@ -6374,7 +6681,27 @@
           <w:szCs w:val="24"/>
           <w:lang w:val="el-GR"/>
         </w:rPr>
-        <w:t>4.α.1. Το σύστημα ανιχνεύει σφάλμα λόγω έλλειψης προαπαιτούμενων πληροφοριών, εμφανίζει μήνυμα αποτυχίας  και ένδειξη   ελλείψεων.</w:t>
+        <w:t xml:space="preserve">4.α.1. Το σύστημα ανιχνεύει σφάλμα λόγω έλλειψης </w:t>
+      </w:r>
+      <w:proofErr w:type="spellStart"/>
+      <w:r>
+        <w:rPr>
+          <w:rFonts w:ascii="Roboto" w:eastAsia="Roboto" w:hAnsi="Roboto" w:cs="Roboto"/>
+          <w:sz w:val="24"/>
+          <w:szCs w:val="24"/>
+          <w:lang w:val="el-GR"/>
+        </w:rPr>
+        <w:t>προαπαιτούμενων</w:t>
+      </w:r>
+      <w:proofErr w:type="spellEnd"/>
+      <w:r>
+        <w:rPr>
+          <w:rFonts w:ascii="Roboto" w:eastAsia="Roboto" w:hAnsi="Roboto" w:cs="Roboto"/>
+          <w:sz w:val="24"/>
+          <w:szCs w:val="24"/>
+          <w:lang w:val="el-GR"/>
+        </w:rPr>
+        <w:t xml:space="preserve"> πληροφοριών, εμφανίζει μήνυμα αποτυχίας  και ένδειξη   ελλείψεων.</w:t>
       </w:r>
     </w:p>
     <w:p>
@@ -6508,7 +6835,27 @@
           <w:bCs/>
           <w:lang w:val="el-GR"/>
         </w:rPr>
-        <w:t>“Ανέβασμα Εκδηλώσεων / Events”</w:t>
+        <w:t xml:space="preserve">“Ανέβασμα Εκδηλώσεων / </w:t>
+      </w:r>
+      <w:proofErr w:type="spellStart"/>
+      <w:r>
+        <w:rPr>
+          <w:rFonts w:ascii="Roboto" w:hAnsi="Roboto" w:cs="Roboto"/>
+          <w:b/>
+          <w:bCs/>
+          <w:lang w:val="el-GR"/>
+        </w:rPr>
+        <w:t>Events</w:t>
+      </w:r>
+      <w:proofErr w:type="spellEnd"/>
+      <w:r>
+        <w:rPr>
+          <w:rFonts w:ascii="Roboto" w:hAnsi="Roboto" w:cs="Roboto"/>
+          <w:b/>
+          <w:bCs/>
+          <w:lang w:val="el-GR"/>
+        </w:rPr>
+        <w:t>”</w:t>
       </w:r>
     </w:p>
     <w:p>
@@ -6613,7 +6960,23 @@
           <w:rFonts w:ascii="Roboto" w:hAnsi="Roboto" w:cs="Roboto"/>
           <w:lang w:val="el-GR"/>
         </w:rPr>
-        <w:t>Αίτημα δημιουργίας καινούργιου Event.</w:t>
+        <w:t xml:space="preserve">Αίτημα δημιουργίας καινούργιου </w:t>
+      </w:r>
+      <w:proofErr w:type="spellStart"/>
+      <w:r>
+        <w:rPr>
+          <w:rFonts w:ascii="Roboto" w:hAnsi="Roboto" w:cs="Roboto"/>
+          <w:lang w:val="el-GR"/>
+        </w:rPr>
+        <w:t>Event</w:t>
+      </w:r>
+      <w:proofErr w:type="spellEnd"/>
+      <w:r>
+        <w:rPr>
+          <w:rFonts w:ascii="Roboto" w:hAnsi="Roboto" w:cs="Roboto"/>
+          <w:lang w:val="el-GR"/>
+        </w:rPr>
+        <w:t>.</w:t>
       </w:r>
     </w:p>
     <w:p>
@@ -6809,7 +7172,29 @@
           <w:szCs w:val="24"/>
           <w:lang w:val="el-GR"/>
         </w:rPr>
-        <w:t>Ο χειριστής δηλώνει πως τελείωσε την ανάπτυξη του καινούργιου event.</w:t>
+        <w:t xml:space="preserve">Ο χειριστής δηλώνει πως τελείωσε την ανάπτυξη του καινούργιου </w:t>
+      </w:r>
+      <w:proofErr w:type="spellStart"/>
+      <w:r>
+        <w:rPr>
+          <w:rFonts w:ascii="Roboto" w:hAnsi="Roboto" w:cs="Roboto"/>
+          <w:color w:val="000000" w:themeColor="text1"/>
+          <w:sz w:val="24"/>
+          <w:szCs w:val="24"/>
+          <w:lang w:val="el-GR"/>
+        </w:rPr>
+        <w:t>event</w:t>
+      </w:r>
+      <w:proofErr w:type="spellEnd"/>
+      <w:r>
+        <w:rPr>
+          <w:rFonts w:ascii="Roboto" w:hAnsi="Roboto" w:cs="Roboto"/>
+          <w:color w:val="000000" w:themeColor="text1"/>
+          <w:sz w:val="24"/>
+          <w:szCs w:val="24"/>
+          <w:lang w:val="el-GR"/>
+        </w:rPr>
+        <w:t>.</w:t>
       </w:r>
     </w:p>
     <w:p>
@@ -6855,7 +7240,29 @@
           <w:szCs w:val="24"/>
           <w:lang w:val="el-GR"/>
         </w:rPr>
-        <w:t>Το σύστημα ρωτάει τον χειριστή εάν επιθυμεί να αναρτήσει το συγκεκριμένο event.</w:t>
+        <w:t xml:space="preserve">Το σύστημα ρωτάει τον χειριστή εάν επιθυμεί να αναρτήσει το συγκεκριμένο </w:t>
+      </w:r>
+      <w:proofErr w:type="spellStart"/>
+      <w:r>
+        <w:rPr>
+          <w:rFonts w:ascii="Roboto" w:hAnsi="Roboto" w:cs="Roboto"/>
+          <w:color w:val="000000" w:themeColor="text1"/>
+          <w:sz w:val="24"/>
+          <w:szCs w:val="24"/>
+          <w:lang w:val="el-GR"/>
+        </w:rPr>
+        <w:t>event</w:t>
+      </w:r>
+      <w:proofErr w:type="spellEnd"/>
+      <w:r>
+        <w:rPr>
+          <w:rFonts w:ascii="Roboto" w:hAnsi="Roboto" w:cs="Roboto"/>
+          <w:color w:val="000000" w:themeColor="text1"/>
+          <w:sz w:val="24"/>
+          <w:szCs w:val="24"/>
+          <w:lang w:val="el-GR"/>
+        </w:rPr>
+        <w:t>.</w:t>
       </w:r>
     </w:p>
     <w:p>
@@ -6878,7 +7285,29 @@
           <w:szCs w:val="24"/>
           <w:lang w:val="el-GR"/>
         </w:rPr>
-        <w:t>Ο χειριστής αποδέχεται την ανάρτηση του event.</w:t>
+        <w:t xml:space="preserve">Ο χειριστής αποδέχεται την ανάρτηση του </w:t>
+      </w:r>
+      <w:proofErr w:type="spellStart"/>
+      <w:r>
+        <w:rPr>
+          <w:rFonts w:ascii="Roboto" w:hAnsi="Roboto" w:cs="Roboto"/>
+          <w:color w:val="000000" w:themeColor="text1"/>
+          <w:sz w:val="24"/>
+          <w:szCs w:val="24"/>
+          <w:lang w:val="el-GR"/>
+        </w:rPr>
+        <w:t>event</w:t>
+      </w:r>
+      <w:proofErr w:type="spellEnd"/>
+      <w:r>
+        <w:rPr>
+          <w:rFonts w:ascii="Roboto" w:hAnsi="Roboto" w:cs="Roboto"/>
+          <w:color w:val="000000" w:themeColor="text1"/>
+          <w:sz w:val="24"/>
+          <w:szCs w:val="24"/>
+          <w:lang w:val="el-GR"/>
+        </w:rPr>
+        <w:t>.</w:t>
       </w:r>
     </w:p>
     <w:p>
@@ -6901,7 +7330,73 @@
           <w:szCs w:val="24"/>
           <w:lang w:val="el-GR"/>
         </w:rPr>
-        <w:t>Το σύστημα αποθηκεύει το event, δημιουργεί καινούργιο entry στην λίστα των events, και μεταφέρει τον χειριστή στην αρχική του οθόνη.</w:t>
+        <w:t xml:space="preserve">Το σύστημα αποθηκεύει το </w:t>
+      </w:r>
+      <w:proofErr w:type="spellStart"/>
+      <w:r>
+        <w:rPr>
+          <w:rFonts w:ascii="Roboto" w:hAnsi="Roboto" w:cs="Roboto"/>
+          <w:color w:val="000000" w:themeColor="text1"/>
+          <w:sz w:val="24"/>
+          <w:szCs w:val="24"/>
+          <w:lang w:val="el-GR"/>
+        </w:rPr>
+        <w:t>event</w:t>
+      </w:r>
+      <w:proofErr w:type="spellEnd"/>
+      <w:r>
+        <w:rPr>
+          <w:rFonts w:ascii="Roboto" w:hAnsi="Roboto" w:cs="Roboto"/>
+          <w:color w:val="000000" w:themeColor="text1"/>
+          <w:sz w:val="24"/>
+          <w:szCs w:val="24"/>
+          <w:lang w:val="el-GR"/>
+        </w:rPr>
+        <w:t xml:space="preserve">, δημιουργεί καινούργιο </w:t>
+      </w:r>
+      <w:proofErr w:type="spellStart"/>
+      <w:r>
+        <w:rPr>
+          <w:rFonts w:ascii="Roboto" w:hAnsi="Roboto" w:cs="Roboto"/>
+          <w:color w:val="000000" w:themeColor="text1"/>
+          <w:sz w:val="24"/>
+          <w:szCs w:val="24"/>
+          <w:lang w:val="el-GR"/>
+        </w:rPr>
+        <w:t>entry</w:t>
+      </w:r>
+      <w:proofErr w:type="spellEnd"/>
+      <w:r>
+        <w:rPr>
+          <w:rFonts w:ascii="Roboto" w:hAnsi="Roboto" w:cs="Roboto"/>
+          <w:color w:val="000000" w:themeColor="text1"/>
+          <w:sz w:val="24"/>
+          <w:szCs w:val="24"/>
+          <w:lang w:val="el-GR"/>
+        </w:rPr>
+        <w:t xml:space="preserve"> στην λίστα των </w:t>
+      </w:r>
+      <w:proofErr w:type="spellStart"/>
+      <w:r>
+        <w:rPr>
+          <w:rFonts w:ascii="Roboto" w:hAnsi="Roboto" w:cs="Roboto"/>
+          <w:color w:val="000000" w:themeColor="text1"/>
+          <w:sz w:val="24"/>
+          <w:szCs w:val="24"/>
+          <w:lang w:val="el-GR"/>
+        </w:rPr>
+        <w:t>events</w:t>
+      </w:r>
+      <w:proofErr w:type="spellEnd"/>
+      <w:r>
+        <w:rPr>
+          <w:rFonts w:ascii="Roboto" w:hAnsi="Roboto" w:cs="Roboto"/>
+          <w:color w:val="000000" w:themeColor="text1"/>
+          <w:sz w:val="24"/>
+          <w:szCs w:val="24"/>
+          <w:lang w:val="el-GR"/>
+        </w:rPr>
+        <w:t>, και μεταφέρει τον χειριστή στην αρχική του οθόνη.</w:t>
       </w:r>
     </w:p>
     <w:p>
@@ -6992,7 +7487,31 @@
           <w:szCs w:val="20"/>
           <w:lang w:val="el-GR"/>
         </w:rPr>
-        <w:t>. Εναλλακτική Ροή 2 ( Διαγραφή Event )</w:t>
+        <w:t xml:space="preserve">. Εναλλακτική Ροή 2 ( Διαγραφή </w:t>
+      </w:r>
+      <w:proofErr w:type="spellStart"/>
+      <w:r>
+        <w:rPr>
+          <w:rFonts w:ascii="Roboto" w:hAnsi="Roboto"/>
+          <w:b/>
+          <w:bCs/>
+          <w:sz w:val="24"/>
+          <w:szCs w:val="20"/>
+          <w:lang w:val="el-GR"/>
+        </w:rPr>
+        <w:t>Event</w:t>
+      </w:r>
+      <w:proofErr w:type="spellEnd"/>
+      <w:r>
+        <w:rPr>
+          <w:rFonts w:ascii="Roboto" w:hAnsi="Roboto"/>
+          <w:b/>
+          <w:bCs/>
+          <w:sz w:val="24"/>
+          <w:szCs w:val="20"/>
+          <w:lang w:val="el-GR"/>
+        </w:rPr>
+        <w:t xml:space="preserve"> )</w:t>
       </w:r>
     </w:p>
     <w:p>
@@ -7009,7 +7528,27 @@
           <w:szCs w:val="20"/>
           <w:lang w:val="el-GR"/>
         </w:rPr>
-        <w:t>8.α.1. Ο χειριστής δεν επιθυμεί να αναρτήσει το καινούργιο Event.</w:t>
+        <w:t xml:space="preserve">8.α.1. Ο χειριστής δεν επιθυμεί να αναρτήσει το καινούργιο </w:t>
+      </w:r>
+      <w:proofErr w:type="spellStart"/>
+      <w:r>
+        <w:rPr>
+          <w:rFonts w:ascii="Roboto" w:hAnsi="Roboto"/>
+          <w:sz w:val="24"/>
+          <w:szCs w:val="20"/>
+          <w:lang w:val="el-GR"/>
+        </w:rPr>
+        <w:t>Event</w:t>
+      </w:r>
+      <w:proofErr w:type="spellEnd"/>
+      <w:r>
+        <w:rPr>
+          <w:rFonts w:ascii="Roboto" w:hAnsi="Roboto"/>
+          <w:sz w:val="24"/>
+          <w:szCs w:val="20"/>
+          <w:lang w:val="el-GR"/>
+        </w:rPr>
+        <w:t>.</w:t>
       </w:r>
     </w:p>
     <w:p>
@@ -7028,7 +7567,27 @@
           <w:szCs w:val="20"/>
           <w:lang w:val="el-GR"/>
         </w:rPr>
-        <w:t>8.α.2 Το σύστημα πραγματοποιεί τη διαγραφή του προς δημιουργία Event, και επιστρέφει τον χειριστή στην αρχική του οθόνη</w:t>
+        <w:t xml:space="preserve">8.α.2 Το σύστημα πραγματοποιεί τη διαγραφή του προς δημιουργία </w:t>
+      </w:r>
+      <w:proofErr w:type="spellStart"/>
+      <w:r>
+        <w:rPr>
+          <w:rFonts w:ascii="Roboto" w:hAnsi="Roboto"/>
+          <w:sz w:val="24"/>
+          <w:szCs w:val="20"/>
+          <w:lang w:val="el-GR"/>
+        </w:rPr>
+        <w:t>Event</w:t>
+      </w:r>
+      <w:proofErr w:type="spellEnd"/>
+      <w:r>
+        <w:rPr>
+          <w:rFonts w:ascii="Roboto" w:hAnsi="Roboto"/>
+          <w:sz w:val="24"/>
+          <w:szCs w:val="20"/>
+          <w:lang w:val="el-GR"/>
+        </w:rPr>
+        <w:t>, και επιστρέφει τον χειριστή στην αρχική του οθόνη</w:t>
       </w:r>
     </w:p>
     <w:p>
@@ -7078,7 +7637,27 @@
           <w:bCs/>
           <w:lang w:val="el-GR"/>
         </w:rPr>
-        <w:t>“Συμμετοχή σε Εκδήλωση / Event”</w:t>
+        <w:t xml:space="preserve">“Συμμετοχή σε Εκδήλωση / </w:t>
+      </w:r>
+      <w:proofErr w:type="spellStart"/>
+      <w:r>
+        <w:rPr>
+          <w:rFonts w:ascii="Roboto" w:hAnsi="Roboto" w:cs="Roboto"/>
+          <w:b/>
+          <w:bCs/>
+          <w:lang w:val="el-GR"/>
+        </w:rPr>
+        <w:t>Event</w:t>
+      </w:r>
+      <w:proofErr w:type="spellEnd"/>
+      <w:r>
+        <w:rPr>
+          <w:rFonts w:ascii="Roboto" w:hAnsi="Roboto" w:cs="Roboto"/>
+          <w:b/>
+          <w:bCs/>
+          <w:lang w:val="el-GR"/>
+        </w:rPr>
+        <w:t>”</w:t>
       </w:r>
     </w:p>
     <w:p>
@@ -7416,7 +7995,47 @@
           <w:szCs w:val="24"/>
           <w:lang w:val="el-GR"/>
         </w:rPr>
-        <w:t>Το σύστημα αποθηκεύει την δήλωση συμμετοχής του χειριστή, και του παρέχει προσωπικό invite link με το οποίο μπορεί να προσκαλέσει άλλους χρήστες.</w:t>
+        <w:t xml:space="preserve">Το σύστημα αποθηκεύει την δήλωση συμμετοχής του χειριστή, και του παρέχει προσωπικό </w:t>
+      </w:r>
+      <w:proofErr w:type="spellStart"/>
+      <w:r>
+        <w:rPr>
+          <w:rFonts w:ascii="Roboto" w:hAnsi="Roboto"/>
+          <w:sz w:val="24"/>
+          <w:szCs w:val="24"/>
+          <w:lang w:val="el-GR"/>
+        </w:rPr>
+        <w:t>invite</w:t>
+      </w:r>
+      <w:proofErr w:type="spellEnd"/>
+      <w:r>
+        <w:rPr>
+          <w:rFonts w:ascii="Roboto" w:hAnsi="Roboto"/>
+          <w:sz w:val="24"/>
+          <w:szCs w:val="24"/>
+          <w:lang w:val="el-GR"/>
+        </w:rPr>
+        <w:t xml:space="preserve"> </w:t>
+      </w:r>
+      <w:proofErr w:type="spellStart"/>
+      <w:r>
+        <w:rPr>
+          <w:rFonts w:ascii="Roboto" w:hAnsi="Roboto"/>
+          <w:sz w:val="24"/>
+          <w:szCs w:val="24"/>
+          <w:lang w:val="el-GR"/>
+        </w:rPr>
+        <w:t>link</w:t>
+      </w:r>
+      <w:proofErr w:type="spellEnd"/>
+      <w:r>
+        <w:rPr>
+          <w:rFonts w:ascii="Roboto" w:hAnsi="Roboto"/>
+          <w:sz w:val="24"/>
+          <w:szCs w:val="24"/>
+          <w:lang w:val="el-GR"/>
+        </w:rPr>
+        <w:t xml:space="preserve"> με το οποίο μπορεί να προσκαλέσει άλλους χρήστες.</w:t>
       </w:r>
     </w:p>
     <w:p>
@@ -7438,7 +8057,47 @@
           <w:szCs w:val="24"/>
           <w:lang w:val="el-GR"/>
         </w:rPr>
-        <w:t>Ο χειριστής μπορεί να αντιγράψει το invite link, και μπορεί να επιστρέψει στην αρχική οθόνη.</w:t>
+        <w:t xml:space="preserve">Ο χειριστής μπορεί να αντιγράψει το </w:t>
+      </w:r>
+      <w:proofErr w:type="spellStart"/>
+      <w:r>
+        <w:rPr>
+          <w:rFonts w:ascii="Roboto" w:hAnsi="Roboto"/>
+          <w:sz w:val="24"/>
+          <w:szCs w:val="24"/>
+          <w:lang w:val="el-GR"/>
+        </w:rPr>
+        <w:t>invite</w:t>
+      </w:r>
+      <w:proofErr w:type="spellEnd"/>
+      <w:r>
+        <w:rPr>
+          <w:rFonts w:ascii="Roboto" w:hAnsi="Roboto"/>
+          <w:sz w:val="24"/>
+          <w:szCs w:val="24"/>
+          <w:lang w:val="el-GR"/>
+        </w:rPr>
+        <w:t xml:space="preserve"> </w:t>
+      </w:r>
+      <w:proofErr w:type="spellStart"/>
+      <w:r>
+        <w:rPr>
+          <w:rFonts w:ascii="Roboto" w:hAnsi="Roboto"/>
+          <w:sz w:val="24"/>
+          <w:szCs w:val="24"/>
+          <w:lang w:val="el-GR"/>
+        </w:rPr>
+        <w:t>link</w:t>
+      </w:r>
+      <w:proofErr w:type="spellEnd"/>
+      <w:r>
+        <w:rPr>
+          <w:rFonts w:ascii="Roboto" w:hAnsi="Roboto"/>
+          <w:sz w:val="24"/>
+          <w:szCs w:val="24"/>
+          <w:lang w:val="el-GR"/>
+        </w:rPr>
+        <w:t>, και μπορεί να επιστρέψει στην αρχική οθόνη.</w:t>
       </w:r>
     </w:p>
     <w:p>
@@ -7459,7 +8118,27 @@
           <w:szCs w:val="24"/>
           <w:lang w:val="el-GR"/>
         </w:rPr>
-        <w:t>Το σύστημα ανανεώνει καταλλήλως τα στατιστικά δημοτικότητας του συγκεκριμένου event.</w:t>
+        <w:t xml:space="preserve">Το σύστημα ανανεώνει καταλλήλως τα στατιστικά δημοτικότητας του συγκεκριμένου </w:t>
+      </w:r>
+      <w:proofErr w:type="spellStart"/>
+      <w:r>
+        <w:rPr>
+          <w:rFonts w:ascii="Roboto" w:hAnsi="Roboto"/>
+          <w:sz w:val="24"/>
+          <w:szCs w:val="24"/>
+          <w:lang w:val="el-GR"/>
+        </w:rPr>
+        <w:t>event</w:t>
+      </w:r>
+      <w:proofErr w:type="spellEnd"/>
+      <w:r>
+        <w:rPr>
+          <w:rFonts w:ascii="Roboto" w:hAnsi="Roboto"/>
+          <w:sz w:val="24"/>
+          <w:szCs w:val="24"/>
+          <w:lang w:val="el-GR"/>
+        </w:rPr>
+        <w:t>.</w:t>
       </w:r>
     </w:p>
     <w:p>
@@ -7478,7 +8157,47 @@
           <w:bCs/>
           <w:lang w:val="el-GR"/>
         </w:rPr>
-        <w:t>b. Εναλλακτική ροή 1 ( Είσοδος μέσω invite link )</w:t>
+        <w:t xml:space="preserve">b. Εναλλακτική ροή 1 ( Είσοδος μέσω </w:t>
+      </w:r>
+      <w:proofErr w:type="spellStart"/>
+      <w:r>
+        <w:rPr>
+          <w:rFonts w:ascii="Roboto" w:hAnsi="Roboto" w:cs="Roboto"/>
+          <w:b/>
+          <w:bCs/>
+          <w:lang w:val="el-GR"/>
+        </w:rPr>
+        <w:t>invite</w:t>
+      </w:r>
+      <w:proofErr w:type="spellEnd"/>
+      <w:r>
+        <w:rPr>
+          <w:rFonts w:ascii="Roboto" w:hAnsi="Roboto" w:cs="Roboto"/>
+          <w:b/>
+          <w:bCs/>
+          <w:lang w:val="el-GR"/>
+        </w:rPr>
+        <w:t xml:space="preserve"> </w:t>
+      </w:r>
+      <w:proofErr w:type="spellStart"/>
+      <w:r>
+        <w:rPr>
+          <w:rFonts w:ascii="Roboto" w:hAnsi="Roboto" w:cs="Roboto"/>
+          <w:b/>
+          <w:bCs/>
+          <w:lang w:val="el-GR"/>
+        </w:rPr>
+        <w:t>link</w:t>
+      </w:r>
+      <w:proofErr w:type="spellEnd"/>
+      <w:r>
+        <w:rPr>
+          <w:rFonts w:ascii="Roboto" w:hAnsi="Roboto" w:cs="Roboto"/>
+          <w:b/>
+          <w:bCs/>
+          <w:lang w:val="el-GR"/>
+        </w:rPr>
+        <w:t xml:space="preserve"> )</w:t>
       </w:r>
     </w:p>
     <w:p>
@@ -7503,7 +8222,43 @@
           <w:color w:val="000000" w:themeColor="text1"/>
           <w:lang w:val="el-GR"/>
         </w:rPr>
-        <w:t xml:space="preserve"> Ο χειριστής εισάγει κάποιο διαθέσιμο invite link.</w:t>
+        <w:t xml:space="preserve"> Ο χειριστής εισάγει κάποιο διαθέσιμο </w:t>
+      </w:r>
+      <w:proofErr w:type="spellStart"/>
+      <w:r>
+        <w:rPr>
+          <w:rFonts w:ascii="Roboto" w:hAnsi="Roboto" w:cs="Roboto"/>
+          <w:color w:val="000000" w:themeColor="text1"/>
+          <w:lang w:val="el-GR"/>
+        </w:rPr>
+        <w:t>invite</w:t>
+      </w:r>
+      <w:proofErr w:type="spellEnd"/>
+      <w:r>
+        <w:rPr>
+          <w:rFonts w:ascii="Roboto" w:hAnsi="Roboto" w:cs="Roboto"/>
+          <w:color w:val="000000" w:themeColor="text1"/>
+          <w:lang w:val="el-GR"/>
+        </w:rPr>
+        <w:t xml:space="preserve"> </w:t>
+      </w:r>
+      <w:proofErr w:type="spellStart"/>
+      <w:r>
+        <w:rPr>
+          <w:rFonts w:ascii="Roboto" w:hAnsi="Roboto" w:cs="Roboto"/>
+          <w:color w:val="000000" w:themeColor="text1"/>
+          <w:lang w:val="el-GR"/>
+        </w:rPr>
+        <w:t>link</w:t>
+      </w:r>
+      <w:proofErr w:type="spellEnd"/>
+      <w:r>
+        <w:rPr>
+          <w:rFonts w:ascii="Roboto" w:hAnsi="Roboto" w:cs="Roboto"/>
+          <w:color w:val="000000" w:themeColor="text1"/>
+          <w:lang w:val="el-GR"/>
+        </w:rPr>
+        <w:t>.</w:t>
       </w:r>
     </w:p>
     <w:p>
@@ -7521,7 +8276,43 @@
           <w:color w:val="000000" w:themeColor="text1"/>
           <w:lang w:val="el-GR"/>
         </w:rPr>
-        <w:t>6.α.2   Το σύστημα αποθηκεύει την δήλωση συμμετοχής του χειριστή στην ίδια ημερομηνία και ώρα με τον χειριστή του invite link.</w:t>
+        <w:t xml:space="preserve">6.α.2   Το σύστημα αποθηκεύει την δήλωση συμμετοχής του χειριστή στην ίδια ημερομηνία και ώρα με τον χειριστή του </w:t>
+      </w:r>
+      <w:proofErr w:type="spellStart"/>
+      <w:r>
+        <w:rPr>
+          <w:rFonts w:ascii="Roboto" w:hAnsi="Roboto" w:cs="Roboto"/>
+          <w:color w:val="000000" w:themeColor="text1"/>
+          <w:lang w:val="el-GR"/>
+        </w:rPr>
+        <w:t>invite</w:t>
+      </w:r>
+      <w:proofErr w:type="spellEnd"/>
+      <w:r>
+        <w:rPr>
+          <w:rFonts w:ascii="Roboto" w:hAnsi="Roboto" w:cs="Roboto"/>
+          <w:color w:val="000000" w:themeColor="text1"/>
+          <w:lang w:val="el-GR"/>
+        </w:rPr>
+        <w:t xml:space="preserve"> </w:t>
+      </w:r>
+      <w:proofErr w:type="spellStart"/>
+      <w:r>
+        <w:rPr>
+          <w:rFonts w:ascii="Roboto" w:hAnsi="Roboto" w:cs="Roboto"/>
+          <w:color w:val="000000" w:themeColor="text1"/>
+          <w:lang w:val="el-GR"/>
+        </w:rPr>
+        <w:t>link</w:t>
+      </w:r>
+      <w:proofErr w:type="spellEnd"/>
+      <w:r>
+        <w:rPr>
+          <w:rFonts w:ascii="Roboto" w:hAnsi="Roboto" w:cs="Roboto"/>
+          <w:color w:val="000000" w:themeColor="text1"/>
+          <w:lang w:val="el-GR"/>
+        </w:rPr>
+        <w:t>.</w:t>
       </w:r>
     </w:p>
     <w:p>
@@ -7539,7 +8330,61 @@
           <w:color w:val="000000" w:themeColor="text1"/>
           <w:lang w:val="el-GR"/>
         </w:rPr>
-        <w:t>6.α.3   Το σύστημα ενημερώνει κατάλληλα το score του χρήστη ο οποίος διαμοίρασε το invite link του. Επιστροφή στο βήμα 7.</w:t>
+        <w:t xml:space="preserve">6.α.3   Το σύστημα ενημερώνει κατάλληλα το </w:t>
+      </w:r>
+      <w:proofErr w:type="spellStart"/>
+      <w:r>
+        <w:rPr>
+          <w:rFonts w:ascii="Roboto" w:hAnsi="Roboto" w:cs="Roboto"/>
+          <w:color w:val="000000" w:themeColor="text1"/>
+          <w:lang w:val="el-GR"/>
+        </w:rPr>
+        <w:t>score</w:t>
+      </w:r>
+      <w:proofErr w:type="spellEnd"/>
+      <w:r>
+        <w:rPr>
+          <w:rFonts w:ascii="Roboto" w:hAnsi="Roboto" w:cs="Roboto"/>
+          <w:color w:val="000000" w:themeColor="text1"/>
+          <w:lang w:val="el-GR"/>
+        </w:rPr>
+        <w:t xml:space="preserve"> του χρήστη ο οποίος διαμοίρασε το </w:t>
+      </w:r>
+      <w:proofErr w:type="spellStart"/>
+      <w:r>
+        <w:rPr>
+          <w:rFonts w:ascii="Roboto" w:hAnsi="Roboto" w:cs="Roboto"/>
+          <w:color w:val="000000" w:themeColor="text1"/>
+          <w:lang w:val="el-GR"/>
+        </w:rPr>
+        <w:t>invite</w:t>
+      </w:r>
+      <w:proofErr w:type="spellEnd"/>
+      <w:r>
+        <w:rPr>
+          <w:rFonts w:ascii="Roboto" w:hAnsi="Roboto" w:cs="Roboto"/>
+          <w:color w:val="000000" w:themeColor="text1"/>
+          <w:lang w:val="el-GR"/>
+        </w:rPr>
+        <w:t xml:space="preserve"> </w:t>
+      </w:r>
+      <w:proofErr w:type="spellStart"/>
+      <w:r>
+        <w:rPr>
+          <w:rFonts w:ascii="Roboto" w:hAnsi="Roboto" w:cs="Roboto"/>
+          <w:color w:val="000000" w:themeColor="text1"/>
+          <w:lang w:val="el-GR"/>
+        </w:rPr>
+        <w:t>link</w:t>
+      </w:r>
+      <w:proofErr w:type="spellEnd"/>
+      <w:r>
+        <w:rPr>
+          <w:rFonts w:ascii="Roboto" w:hAnsi="Roboto" w:cs="Roboto"/>
+          <w:color w:val="000000" w:themeColor="text1"/>
+          <w:lang w:val="el-GR"/>
+        </w:rPr>
+        <w:t xml:space="preserve"> του. Επιστροφή στο βήμα 7.</w:t>
       </w:r>
     </w:p>
     <w:p>
@@ -7585,7 +8430,27 @@
           <w:szCs w:val="20"/>
           <w:lang w:val="el-GR"/>
         </w:rPr>
-        <w:t>6.β.1 Ο χειριστής δηλώνει πως δεν επιθυμεί να συμμετάσχει στο συγκεκριμένο event και επιστρέφει στην αρχική οθόνη.</w:t>
+        <w:t xml:space="preserve">6.β.1 Ο χειριστής δηλώνει πως δεν επιθυμεί να συμμετάσχει στο συγκεκριμένο </w:t>
+      </w:r>
+      <w:proofErr w:type="spellStart"/>
+      <w:r>
+        <w:rPr>
+          <w:rFonts w:ascii="Roboto" w:hAnsi="Roboto"/>
+          <w:sz w:val="24"/>
+          <w:szCs w:val="20"/>
+          <w:lang w:val="el-GR"/>
+        </w:rPr>
+        <w:t>event</w:t>
+      </w:r>
+      <w:proofErr w:type="spellEnd"/>
+      <w:r>
+        <w:rPr>
+          <w:rFonts w:ascii="Roboto" w:hAnsi="Roboto"/>
+          <w:sz w:val="24"/>
+          <w:szCs w:val="20"/>
+          <w:lang w:val="el-GR"/>
+        </w:rPr>
+        <w:t xml:space="preserve"> και επιστρέφει στην αρχική οθόνη.</w:t>
       </w:r>
     </w:p>
     <w:p>
@@ -8222,7 +9087,27 @@
           <w:szCs w:val="24"/>
           <w:lang w:val="el-GR"/>
         </w:rPr>
-        <w:t xml:space="preserve"> των προαπαιτούμενων πληροφοριών. </w:t>
+        <w:t xml:space="preserve"> των </w:t>
+      </w:r>
+      <w:proofErr w:type="spellStart"/>
+      <w:r>
+        <w:rPr>
+          <w:rFonts w:ascii="Roboto" w:eastAsia="Roboto" w:hAnsi="Roboto" w:cs="Roboto"/>
+          <w:sz w:val="24"/>
+          <w:szCs w:val="24"/>
+          <w:lang w:val="el-GR"/>
+        </w:rPr>
+        <w:t>προαπαιτούμενων</w:t>
+      </w:r>
+      <w:proofErr w:type="spellEnd"/>
+      <w:r>
+        <w:rPr>
+          <w:rFonts w:ascii="Roboto" w:eastAsia="Roboto" w:hAnsi="Roboto" w:cs="Roboto"/>
+          <w:sz w:val="24"/>
+          <w:szCs w:val="24"/>
+          <w:lang w:val="el-GR"/>
+        </w:rPr>
+        <w:t xml:space="preserve"> πληροφοριών. </w:t>
       </w:r>
     </w:p>
     <w:p>
@@ -8429,14 +9314,25 @@
         </w:rPr>
         <w:t xml:space="preserve"> </w:t>
       </w:r>
-      <w:r>
-        <w:rPr>
-          <w:rFonts w:ascii="Roboto" w:eastAsia="Roboto" w:hAnsi="Roboto" w:cs="Roboto"/>
-          <w:sz w:val="24"/>
-          <w:szCs w:val="24"/>
-          <w:lang w:val="el-GR"/>
-        </w:rPr>
-        <w:t xml:space="preserve">προαπαιτούμενων πληροφοριών, εμφάνισης μηνύματος αποτυχίας και  ένδειξη ελλείψεων. </w:t>
+      <w:proofErr w:type="spellStart"/>
+      <w:r>
+        <w:rPr>
+          <w:rFonts w:ascii="Roboto" w:eastAsia="Roboto" w:hAnsi="Roboto" w:cs="Roboto"/>
+          <w:sz w:val="24"/>
+          <w:szCs w:val="24"/>
+          <w:lang w:val="el-GR"/>
+        </w:rPr>
+        <w:t>προαπαιτούμενων</w:t>
+      </w:r>
+      <w:proofErr w:type="spellEnd"/>
+      <w:r>
+        <w:rPr>
+          <w:rFonts w:ascii="Roboto" w:eastAsia="Roboto" w:hAnsi="Roboto" w:cs="Roboto"/>
+          <w:sz w:val="24"/>
+          <w:szCs w:val="24"/>
+          <w:lang w:val="el-GR"/>
+        </w:rPr>
+        <w:t xml:space="preserve"> πληροφοριών, εμφάνισης μηνύματος αποτυχίας και  ένδειξη ελλείψεων. </w:t>
       </w:r>
     </w:p>
     <w:p>
@@ -12220,7 +13116,29 @@
           <w:szCs w:val="24"/>
           <w:lang w:val="el-GR"/>
         </w:rPr>
-        <w:t>Ο χειριστής επιλέγει την εμφάνιση των κριτικών ανά ημερομηνία, είδος ή συγκεκριμένη οντότητα (π.χ. Event).</w:t>
+        <w:t xml:space="preserve">Ο χειριστής επιλέγει την εμφάνιση των κριτικών ανά ημερομηνία, είδος ή συγκεκριμένη οντότητα (π.χ. </w:t>
+      </w:r>
+      <w:proofErr w:type="spellStart"/>
+      <w:r>
+        <w:rPr>
+          <w:rFonts w:ascii="Roboto" w:hAnsi="Roboto" w:cs="Roboto"/>
+          <w:color w:val="000000" w:themeColor="text1"/>
+          <w:sz w:val="24"/>
+          <w:szCs w:val="24"/>
+          <w:lang w:val="el-GR"/>
+        </w:rPr>
+        <w:t>Event</w:t>
+      </w:r>
+      <w:proofErr w:type="spellEnd"/>
+      <w:r>
+        <w:rPr>
+          <w:rFonts w:ascii="Roboto" w:hAnsi="Roboto" w:cs="Roboto"/>
+          <w:color w:val="000000" w:themeColor="text1"/>
+          <w:sz w:val="24"/>
+          <w:szCs w:val="24"/>
+          <w:lang w:val="el-GR"/>
+        </w:rPr>
+        <w:t>).</w:t>
       </w:r>
     </w:p>
     <w:p>
@@ -13545,7 +14463,27 @@
           <w:szCs w:val="24"/>
           <w:lang w:val="el-GR"/>
         </w:rPr>
-        <w:t xml:space="preserve">Το σύστημα ταυτοποιεί το </w:t>
+        <w:t xml:space="preserve">Το σύστημα </w:t>
+      </w:r>
+      <w:proofErr w:type="spellStart"/>
+      <w:r>
+        <w:rPr>
+          <w:rFonts w:ascii="Roboto" w:hAnsi="Roboto"/>
+          <w:sz w:val="24"/>
+          <w:szCs w:val="24"/>
+          <w:lang w:val="el-GR"/>
+        </w:rPr>
+        <w:t>ταυτοποιεί</w:t>
+      </w:r>
+      <w:proofErr w:type="spellEnd"/>
+      <w:r>
+        <w:rPr>
+          <w:rFonts w:ascii="Roboto" w:hAnsi="Roboto"/>
+          <w:sz w:val="24"/>
+          <w:szCs w:val="24"/>
+          <w:lang w:val="el-GR"/>
+        </w:rPr>
+        <w:t xml:space="preserve"> το </w:t>
       </w:r>
       <w:r>
         <w:rPr>
@@ -14702,12 +15640,14 @@
         </w:rPr>
         <w:t>που βρίσκονται στη λίστα επιθυμιών του (</w:t>
       </w:r>
+      <w:proofErr w:type="spellStart"/>
       <w:r>
         <w:rPr>
           <w:rFonts w:ascii="Roboto" w:hAnsi="Roboto" w:cs="Roboto"/>
         </w:rPr>
         <w:t>wishlist</w:t>
       </w:r>
+      <w:proofErr w:type="spellEnd"/>
       <w:r>
         <w:rPr>
           <w:rFonts w:ascii="Roboto" w:hAnsi="Roboto" w:cs="Roboto"/>
@@ -14762,12 +15702,14 @@
         </w:rPr>
         <w:t xml:space="preserve">από το </w:t>
       </w:r>
+      <w:proofErr w:type="spellStart"/>
       <w:r>
         <w:rPr>
           <w:rFonts w:ascii="Roboto" w:hAnsi="Roboto" w:cs="Roboto"/>
         </w:rPr>
         <w:t>wishlist</w:t>
       </w:r>
+      <w:proofErr w:type="spellEnd"/>
       <w:r>
         <w:rPr>
           <w:rFonts w:ascii="Roboto" w:hAnsi="Roboto" w:cs="Roboto"/>
@@ -15420,6 +16362,7 @@
         </w:rPr>
         <w:t xml:space="preserve"> από </w:t>
       </w:r>
+      <w:proofErr w:type="spellStart"/>
       <w:r>
         <w:rPr>
           <w:rFonts w:ascii="Roboto" w:hAnsi="Roboto"/>
@@ -15430,6 +16373,7 @@
         </w:rPr>
         <w:t>wishlist</w:t>
       </w:r>
+      <w:proofErr w:type="spellEnd"/>
       <w:r>
         <w:rPr>
           <w:rFonts w:ascii="Roboto" w:hAnsi="Roboto"/>

</xml_diff>